<commit_message>
Added system level design chart
</commit_message>
<xml_diff>
--- a/Team_16-Feasibility_Model_Design.docx
+++ b/Team_16-Feasibility_Model_Design.docx
@@ -205,119 +205,15 @@
       </w:r>
     </w:p>
     <w:p>
-      <w:r>
-        <w:t>O</w:t>
-      </w:r>
-      <w:r>
-        <w:t>ur ECE</w:t>
-      </w:r>
-      <w:r>
-        <w:t> </w:t>
-      </w:r>
-      <w:r>
-        <w:t xml:space="preserve">298 </w:t>
-      </w:r>
-      <w:r>
-        <w:t>p</w:t>
-      </w:r>
-      <w:r>
-        <w:t xml:space="preserve">rojects start with a </w:t>
-      </w:r>
-      <w:r>
-        <w:t>conceptual architecture</w:t>
-      </w:r>
-      <w:r>
-        <w:t>, like the block diagram</w:t>
-      </w:r>
-      <w:r>
-        <w:t xml:space="preserve"> in</w:t>
-      </w:r>
-      <w:r>
-        <w:t xml:space="preserve"> </w:t>
-      </w:r>
-      <w:r>
-        <w:fldChar w:fldCharType="begin"/>
-      </w:r>
-      <w:r>
-        <w:instrText xml:space="preserve"> REF _Ref18999304 \h </w:instrText>
-      </w:r>
-      <w:r>
-        <w:fldChar w:fldCharType="separate"/>
-      </w:r>
-      <w:r>
-        <w:t xml:space="preserve">Figure </w:t>
-      </w:r>
-      <w:r>
-        <w:rPr>
-          <w:noProof/>
-        </w:rPr>
-        <w:t>1</w:t>
-      </w:r>
-      <w:r>
-        <w:fldChar w:fldCharType="end"/>
-      </w:r>
-      <w:r>
-        <w:t>a)</w:t>
-      </w:r>
-      <w:r>
-        <w:t>.</w:t>
-      </w:r>
-      <w:r>
-        <w:t xml:space="preserve"> </w:t>
-      </w:r>
-      <w:r>
-        <w:t xml:space="preserve">Specific </w:t>
-      </w:r>
-      <w:r>
-        <w:t>example in</w:t>
-      </w:r>
-      <w:r>
-        <w:t xml:space="preserve"> </w:t>
-      </w:r>
-      <w:r>
-        <w:fldChar w:fldCharType="begin"/>
-      </w:r>
-      <w:r>
-        <w:instrText xml:space="preserve"> REF _Ref18999304 \h </w:instrText>
-      </w:r>
-      <w:r>
-        <w:fldChar w:fldCharType="separate"/>
-      </w:r>
-      <w:r>
-        <w:t xml:space="preserve">Figure </w:t>
-      </w:r>
-      <w:r>
-        <w:rPr>
-          <w:noProof/>
-        </w:rPr>
-        <w:t>1</w:t>
-      </w:r>
-      <w:r>
-        <w:fldChar w:fldCharType="end"/>
-      </w:r>
-      <w:r>
-        <w:t>b)</w:t>
-      </w:r>
-      <w:r>
-        <w:t xml:space="preserve">. </w:t>
-      </w:r>
-      <w:r>
-        <w:rPr>
-          <w:b/>
-        </w:rPr>
-        <w:t>Replace this figure with a high-level block diagram of your system.</w:t>
-      </w:r>
-    </w:p>
-    <w:p>
       <w:pPr>
         <w:pStyle w:val="Figure"/>
       </w:pPr>
       <w:r>
         <w:drawing>
-          <wp:inline distT="0" distB="0" distL="0" distR="0" wp14:anchorId="768877BA" wp14:editId="05DCFB10">
-            <wp:extent cx="5943600" cy="1197610"/>
-            <wp:effectExtent l="0" t="0" r="0" b="2540"/>
-            <wp:docPr id="1" name="Picture 1"/>
+          <wp:inline distT="0" distB="0" distL="0" distR="0" wp14:anchorId="49F05432" wp14:editId="63A66FFC">
+            <wp:extent cx="5943600" cy="2233930"/>
+            <wp:effectExtent l="0" t="0" r="0" b="1270"/>
+            <wp:docPr id="5" name="Picture 5"/>
             <wp:cNvGraphicFramePr>
               <a:graphicFrameLocks xmlns:a="http://schemas.openxmlformats.org/drawingml/2006/main" noChangeAspect="1"/>
             </wp:cNvGraphicFramePr>
@@ -325,10 +221,8 @@
               <a:graphicData uri="http://schemas.openxmlformats.org/drawingml/2006/picture">
                 <pic:pic xmlns:pic="http://schemas.openxmlformats.org/drawingml/2006/picture">
                   <pic:nvPicPr>
-                    <pic:cNvPr id="0" name="Picture 1"/>
-                    <pic:cNvPicPr>
-                      <a:picLocks noChangeAspect="1" noChangeArrowheads="1"/>
-                    </pic:cNvPicPr>
+                    <pic:cNvPr id="5" name="System-level design.pdf"/>
+                    <pic:cNvPicPr/>
                   </pic:nvPicPr>
                   <pic:blipFill>
                     <a:blip r:embed="rId8">
@@ -338,23 +232,18 @@
                         </a:ext>
                       </a:extLst>
                     </a:blip>
-                    <a:srcRect/>
                     <a:stretch>
                       <a:fillRect/>
                     </a:stretch>
                   </pic:blipFill>
-                  <pic:spPr bwMode="auto">
+                  <pic:spPr>
                     <a:xfrm>
                       <a:off x="0" y="0"/>
-                      <a:ext cx="5943600" cy="1197610"/>
+                      <a:ext cx="5943600" cy="2233930"/>
                     </a:xfrm>
                     <a:prstGeom prst="rect">
                       <a:avLst/>
                     </a:prstGeom>
-                    <a:noFill/>
-                    <a:ln>
-                      <a:noFill/>
-                    </a:ln>
                   </pic:spPr>
                 </pic:pic>
               </a:graphicData>
@@ -362,13 +251,15 @@
           </wp:inline>
         </w:drawing>
       </w:r>
+      <w:bookmarkStart w:id="0" w:name="_GoBack"/>
+      <w:bookmarkEnd w:id="0"/>
     </w:p>
     <w:p>
       <w:pPr>
         <w:pStyle w:val="FigureCaption"/>
       </w:pPr>
-      <w:bookmarkStart w:id="0" w:name="_Ref18999304"/>
-      <w:bookmarkStart w:id="1" w:name="_Ref18999156"/>
+      <w:bookmarkStart w:id="1" w:name="_Ref18999304"/>
+      <w:bookmarkStart w:id="2" w:name="_Ref18999156"/>
       <w:r>
         <w:t xml:space="preserve">Figure </w:t>
       </w:r>
@@ -393,117 +284,13 @@
         </w:rPr>
         <w:fldChar w:fldCharType="end"/>
       </w:r>
-      <w:bookmarkEnd w:id="0"/>
-      <w:r>
-        <w:rPr>
-          <w:noProof/>
-        </w:rPr>
-        <w:t>a</w:t>
-      </w:r>
+      <w:bookmarkEnd w:id="1"/>
       <w:r>
         <w:t xml:space="preserve">: </w:t>
       </w:r>
-      <w:r>
-        <w:t>E</w:t>
-      </w:r>
-      <w:r>
-        <w:t>CE </w:t>
-      </w:r>
-      <w:r>
-        <w:t>298 Project Conceptual Starting Point</w:t>
-      </w:r>
-      <w:bookmarkEnd w:id="1"/>
-    </w:p>
-    <w:p>
-      <w:pPr>
-        <w:pStyle w:val="Figure"/>
-      </w:pPr>
-      <w:r>
-        <w:drawing>
-          <wp:inline distT="0" distB="0" distL="0" distR="0" wp14:anchorId="0A2B10B1" wp14:editId="41478281">
-            <wp:extent cx="5943600" cy="1162050"/>
-            <wp:effectExtent l="0" t="0" r="0" b="0"/>
-            <wp:docPr id="3" name="Picture 3"/>
-            <wp:cNvGraphicFramePr>
-              <a:graphicFrameLocks xmlns:a="http://schemas.openxmlformats.org/drawingml/2006/main" noChangeAspect="1"/>
-            </wp:cNvGraphicFramePr>
-            <a:graphic xmlns:a="http://schemas.openxmlformats.org/drawingml/2006/main">
-              <a:graphicData uri="http://schemas.openxmlformats.org/drawingml/2006/picture">
-                <pic:pic xmlns:pic="http://schemas.openxmlformats.org/drawingml/2006/picture">
-                  <pic:nvPicPr>
-                    <pic:cNvPr id="0" name="Picture 2"/>
-                    <pic:cNvPicPr>
-                      <a:picLocks noChangeAspect="1" noChangeArrowheads="1"/>
-                    </pic:cNvPicPr>
-                  </pic:nvPicPr>
-                  <pic:blipFill>
-                    <a:blip r:embed="rId9">
-                      <a:extLst>
-                        <a:ext uri="{28A0092B-C50C-407E-A947-70E740481C1C}">
-                          <a14:useLocalDpi xmlns:a14="http://schemas.microsoft.com/office/drawing/2010/main" val="0"/>
-                        </a:ext>
-                      </a:extLst>
-                    </a:blip>
-                    <a:srcRect/>
-                    <a:stretch>
-                      <a:fillRect/>
-                    </a:stretch>
-                  </pic:blipFill>
-                  <pic:spPr bwMode="auto">
-                    <a:xfrm>
-                      <a:off x="0" y="0"/>
-                      <a:ext cx="5943600" cy="1162050"/>
-                    </a:xfrm>
-                    <a:prstGeom prst="rect">
-                      <a:avLst/>
-                    </a:prstGeom>
-                    <a:noFill/>
-                    <a:ln>
-                      <a:noFill/>
-                    </a:ln>
-                  </pic:spPr>
-                </pic:pic>
-              </a:graphicData>
-            </a:graphic>
-          </wp:inline>
-        </w:drawing>
-      </w:r>
-    </w:p>
-    <w:p>
-      <w:pPr>
-        <w:pStyle w:val="FigureCaption"/>
-      </w:pPr>
-      <w:bookmarkStart w:id="2" w:name="_Ref18930459"/>
-      <w:r>
-        <w:t xml:space="preserve">Figure </w:t>
-      </w:r>
       <w:bookmarkEnd w:id="2"/>
       <w:r>
-        <w:fldChar w:fldCharType="begin"/>
-      </w:r>
-      <w:r>
-        <w:instrText xml:space="preserve"> SEQ Figure \* ARABIC \c </w:instrText>
-      </w:r>
-      <w:r>
-        <w:fldChar w:fldCharType="separate"/>
-      </w:r>
-      <w:r>
-        <w:rPr>
-          <w:noProof/>
-        </w:rPr>
-        <w:t>1</w:t>
-      </w:r>
-      <w:r>
-        <w:fldChar w:fldCharType="end"/>
-      </w:r>
-      <w:r>
-        <w:t>b</w:t>
-      </w:r>
-      <w:r>
-        <w:t xml:space="preserve">: </w:t>
-      </w:r>
-      <w:r>
-        <w:t>Example using specific components and modules</w:t>
+        <w:t>Team 16 System level design</w:t>
       </w:r>
     </w:p>
     <w:p>
@@ -725,7 +512,6 @@
         <w:rPr>
           <w:bCs/>
         </w:rPr>
-        <w:lastRenderedPageBreak/>
         <w:t xml:space="preserve">Functional: </w:t>
       </w:r>
     </w:p>
@@ -800,6 +586,7 @@
         <w:rPr>
           <w:bCs/>
         </w:rPr>
+        <w:lastRenderedPageBreak/>
         <w:t xml:space="preserve">Must support </w:t>
       </w:r>
       <w:r>
@@ -838,8 +625,6 @@
         </w:rPr>
         <w:t>Must actuate LED indicator upon reaching range limits.</w:t>
       </w:r>
-      <w:bookmarkStart w:id="3" w:name="_GoBack"/>
-      <w:bookmarkEnd w:id="3"/>
     </w:p>
     <w:p>
       <w:pPr>
@@ -1515,7 +1300,7 @@
                     </pic:cNvPicPr>
                   </pic:nvPicPr>
                   <pic:blipFill>
-                    <a:blip r:embed="rId10">
+                    <a:blip r:embed="rId9">
                       <a:extLst>
                         <a:ext uri="{28A0092B-C50C-407E-A947-70E740481C1C}">
                           <a14:useLocalDpi xmlns:a14="http://schemas.microsoft.com/office/drawing/2010/main" val="0"/>
@@ -1551,7 +1336,7 @@
       <w:pPr>
         <w:pStyle w:val="FigureCaption"/>
       </w:pPr>
-      <w:bookmarkStart w:id="4" w:name="_Ref7528577"/>
+      <w:bookmarkStart w:id="3" w:name="_Ref7528577"/>
       <w:r>
         <w:t xml:space="preserve">Figure </w:t>
       </w:r>
@@ -1579,7 +1364,7 @@
         </w:rPr>
         <w:fldChar w:fldCharType="end"/>
       </w:r>
-      <w:bookmarkEnd w:id="4"/>
+      <w:bookmarkEnd w:id="3"/>
       <w:r>
         <w:t xml:space="preserve">: </w:t>
       </w:r>
@@ -1620,7 +1405,7 @@
                     <pic:cNvPicPr/>
                   </pic:nvPicPr>
                   <pic:blipFill rotWithShape="1">
-                    <a:blip r:embed="rId11">
+                    <a:blip r:embed="rId10">
                       <a:extLst>
                         <a:ext uri="{28A0092B-C50C-407E-A947-70E740481C1C}">
                           <a14:useLocalDpi xmlns:a14="http://schemas.microsoft.com/office/drawing/2010/main" val="0"/>
@@ -1658,7 +1443,7 @@
       <w:pPr>
         <w:pStyle w:val="FigureCaption"/>
       </w:pPr>
-      <w:bookmarkStart w:id="5" w:name="_Ref18941352"/>
+      <w:bookmarkStart w:id="4" w:name="_Ref18941352"/>
       <w:r>
         <w:t xml:space="preserve">Figure </w:t>
       </w:r>
@@ -1683,7 +1468,7 @@
         </w:rPr>
         <w:fldChar w:fldCharType="end"/>
       </w:r>
-      <w:bookmarkEnd w:id="5"/>
+      <w:bookmarkEnd w:id="4"/>
       <w:r>
         <w:t xml:space="preserve">: </w:t>
       </w:r>
@@ -1745,8 +1530,8 @@
       </w:r>
     </w:p>
     <w:sectPr>
-      <w:headerReference w:type="default" r:id="rId12"/>
-      <w:footerReference w:type="default" r:id="rId13"/>
+      <w:headerReference w:type="default" r:id="rId11"/>
+      <w:footerReference w:type="default" r:id="rId12"/>
       <w:pgSz w:w="12240" w:h="15840"/>
       <w:pgMar w:top="1440" w:right="1440" w:bottom="1440" w:left="1440" w:header="708" w:footer="708" w:gutter="0"/>
       <w:cols w:space="708"/>
@@ -5014,10 +4799,10 @@
   <w:rsids>
     <w:rsidRoot w:val="002C5857"/>
     <w:rsid w:val="002C5857"/>
-    <w:rsid w:val="004B5D83"/>
     <w:rsid w:val="005067A7"/>
     <w:rsid w:val="005A2A0C"/>
     <w:rsid w:val="005E0E75"/>
+    <w:rsid w:val="0072400C"/>
     <w:rsid w:val="00C03949"/>
   </w:rsids>
   <m:mathPr>
@@ -5798,7 +5583,7 @@
 </file>
 
 <file path=customXml/itemProps1.xml><?xml version="1.0" encoding="utf-8"?>
-<ds:datastoreItem xmlns:ds="http://schemas.openxmlformats.org/officeDocument/2006/customXml" ds:itemID="{386E7A0B-2C36-D344-B5DE-C995005014A2}">
+<ds:datastoreItem xmlns:ds="http://schemas.openxmlformats.org/officeDocument/2006/customXml" ds:itemID="{CD255967-50C2-1A47-96BA-7330C04359AC}">
   <ds:schemaRefs>
     <ds:schemaRef ds:uri="http://schemas.openxmlformats.org/officeDocument/2006/bibliography"/>
   </ds:schemaRefs>

</xml_diff>

<commit_message>
Added some test requirements for components
</commit_message>
<xml_diff>
--- a/Team_16-Feasibility_Model_Design.docx
+++ b/Team_16-Feasibility_Model_Design.docx
@@ -251,44 +251,42 @@
           </wp:inline>
         </w:drawing>
       </w:r>
-      <w:bookmarkStart w:id="0" w:name="_GoBack"/>
+    </w:p>
+    <w:p>
+      <w:pPr>
+        <w:pStyle w:val="FigureCaption"/>
+      </w:pPr>
+      <w:bookmarkStart w:id="0" w:name="_Ref18999304"/>
+      <w:bookmarkStart w:id="1" w:name="_Ref18999156"/>
+      <w:r>
+        <w:t xml:space="preserve">Figure </w:t>
+      </w:r>
+      <w:r>
+        <w:fldChar w:fldCharType="begin"/>
+      </w:r>
+      <w:r>
+        <w:instrText xml:space="preserve"> SEQ Figure \* ARABIC </w:instrText>
+      </w:r>
+      <w:r>
+        <w:fldChar w:fldCharType="separate"/>
+      </w:r>
+      <w:r>
+        <w:rPr>
+          <w:noProof/>
+        </w:rPr>
+        <w:t>1</w:t>
+      </w:r>
+      <w:r>
+        <w:rPr>
+          <w:noProof/>
+        </w:rPr>
+        <w:fldChar w:fldCharType="end"/>
+      </w:r>
       <w:bookmarkEnd w:id="0"/>
-    </w:p>
-    <w:p>
-      <w:pPr>
-        <w:pStyle w:val="FigureCaption"/>
-      </w:pPr>
-      <w:bookmarkStart w:id="1" w:name="_Ref18999304"/>
-      <w:bookmarkStart w:id="2" w:name="_Ref18999156"/>
-      <w:r>
-        <w:t xml:space="preserve">Figure </w:t>
-      </w:r>
-      <w:r>
-        <w:fldChar w:fldCharType="begin"/>
-      </w:r>
-      <w:r>
-        <w:instrText xml:space="preserve"> SEQ Figure \* ARABIC </w:instrText>
-      </w:r>
-      <w:r>
-        <w:fldChar w:fldCharType="separate"/>
-      </w:r>
-      <w:r>
-        <w:rPr>
-          <w:noProof/>
-        </w:rPr>
-        <w:t>1</w:t>
-      </w:r>
-      <w:r>
-        <w:rPr>
-          <w:noProof/>
-        </w:rPr>
-        <w:fldChar w:fldCharType="end"/>
+      <w:r>
+        <w:t xml:space="preserve">: </w:t>
       </w:r>
       <w:bookmarkEnd w:id="1"/>
-      <w:r>
-        <w:t xml:space="preserve">: </w:t>
-      </w:r>
-      <w:bookmarkEnd w:id="2"/>
       <w:r>
         <w:t>Team 16 System level design</w:t>
       </w:r>
@@ -926,6 +924,44 @@
     </w:p>
     <w:p>
       <w:pPr>
+        <w:pStyle w:val="ListParagraph"/>
+      </w:pPr>
+    </w:p>
+    <w:p>
+      <w:pPr>
+        <w:pStyle w:val="ListParagraph"/>
+        <w:numPr>
+          <w:ilvl w:val="0"/>
+          <w:numId w:val="17"/>
+        </w:numPr>
+      </w:pPr>
+      <w:r>
+        <w:t>4x limit switches, implemented as push buttons</w:t>
+      </w:r>
+      <w:r>
+        <w:t>, connected to MCU using digital input pins</w:t>
+      </w:r>
+    </w:p>
+    <w:p>
+      <w:pPr>
+        <w:pStyle w:val="ListParagraph"/>
+        <w:numPr>
+          <w:ilvl w:val="0"/>
+          <w:numId w:val="17"/>
+        </w:numPr>
+      </w:pPr>
+      <w:r>
+        <w:t>Keypad</w:t>
+      </w:r>
+      <w:r>
+        <w:t xml:space="preserve"> for entering coordinate values</w:t>
+      </w:r>
+      <w:r>
+        <w:t>, connected to MCU using digital inputs pins</w:t>
+      </w:r>
+    </w:p>
+    <w:p>
+      <w:pPr>
         <w:pStyle w:val="Heading2"/>
       </w:pPr>
       <w:r>
@@ -994,6 +1030,53 @@
     </w:p>
     <w:p>
       <w:pPr>
+        <w:pStyle w:val="ListParagraph"/>
+      </w:pPr>
+    </w:p>
+    <w:p>
+      <w:pPr>
+        <w:pStyle w:val="ListParagraph"/>
+        <w:numPr>
+          <w:ilvl w:val="0"/>
+          <w:numId w:val="18"/>
+        </w:numPr>
+      </w:pPr>
+      <w:r>
+        <w:t>4x LEDs as limit indicators, connected to MCU using digital outputs pins</w:t>
+      </w:r>
+    </w:p>
+    <w:p>
+      <w:pPr>
+        <w:pStyle w:val="ListParagraph"/>
+        <w:numPr>
+          <w:ilvl w:val="0"/>
+          <w:numId w:val="18"/>
+        </w:numPr>
+      </w:pPr>
+      <w:r>
+        <w:t>2x Stepper motors for x-y movement, connected to stepper motor driver to interface with MCU</w:t>
+      </w:r>
+    </w:p>
+    <w:p>
+      <w:pPr>
+        <w:pStyle w:val="ListParagraph"/>
+        <w:numPr>
+          <w:ilvl w:val="0"/>
+          <w:numId w:val="18"/>
+        </w:numPr>
+      </w:pPr>
+      <w:r>
+        <w:t>LCD display</w:t>
+      </w:r>
+      <w:r>
+        <w:t xml:space="preserve">, connected to </w:t>
+      </w:r>
+      <w:r>
+        <w:t>digital outputs (on board)</w:t>
+      </w:r>
+    </w:p>
+    <w:p>
+      <w:pPr>
         <w:pStyle w:val="Heading2"/>
       </w:pPr>
       <w:r>
@@ -1083,9 +1166,51 @@
     </w:p>
     <w:p>
       <w:pPr>
+        <w:pStyle w:val="ListParagraph"/>
+      </w:pPr>
+    </w:p>
+    <w:p>
+      <w:pPr>
+        <w:pStyle w:val="ListParagraph"/>
+        <w:numPr>
+          <w:ilvl w:val="0"/>
+          <w:numId w:val="19"/>
+        </w:numPr>
+      </w:pPr>
+      <w:r>
+        <w:t>2x timers, for controlling stepper motor pulses</w:t>
+      </w:r>
+    </w:p>
+    <w:p>
+      <w:pPr>
+        <w:pStyle w:val="ListParagraph"/>
+        <w:numPr>
+          <w:ilvl w:val="0"/>
+          <w:numId w:val="19"/>
+        </w:numPr>
+      </w:pPr>
+      <w:r>
+        <w:t>2x interrupts, for stopping motor control upon reaching limit switches</w:t>
+      </w:r>
+    </w:p>
+    <w:p>
+      <w:pPr>
+        <w:pStyle w:val="ListParagraph"/>
+        <w:numPr>
+          <w:ilvl w:val="0"/>
+          <w:numId w:val="19"/>
+        </w:numPr>
+      </w:pPr>
+      <w:r>
+        <w:t>UART USB, for alternate coordinate entering method, connected to MCU through serial interface</w:t>
+      </w:r>
+    </w:p>
+    <w:p>
+      <w:pPr>
         <w:pStyle w:val="Heading2"/>
       </w:pPr>
       <w:r>
+        <w:lastRenderedPageBreak/>
         <w:t>Project Testing Methodology</w:t>
       </w:r>
     </w:p>
@@ -1149,6 +1274,315 @@
         <w:t>each Project Design Requirement has been met</w:t>
       </w:r>
     </w:p>
+    <w:p>
+      <w:r>
+        <w:t xml:space="preserve">In order to test all of the following components, we will create a diagnostic </w:t>
+      </w:r>
+      <w:r>
+        <w:t xml:space="preserve">utility program. In the table below, we outline the functionalities that this program will include, in order to verify each component individually. This utility will be used to verify proper functioning of </w:t>
+      </w:r>
+      <w:r>
+        <w:rPr>
+          <w:b/>
+        </w:rPr>
+        <w:t>hardware</w:t>
+      </w:r>
+      <w:r>
+        <w:t xml:space="preserve"> components. In the table blow, this utility will be referred to as “diagnostic”.</w:t>
+      </w:r>
+    </w:p>
+    <w:p>
+      <w:r>
+        <w:t xml:space="preserve">Additionally, we will have an integration test suite that verifies that the proper registers are being written to when certain inputs are given. This suite will only verify </w:t>
+      </w:r>
+      <w:r>
+        <w:rPr>
+          <w:b/>
+        </w:rPr>
+        <w:t>software</w:t>
+      </w:r>
+      <w:r>
+        <w:t xml:space="preserve"> logic. This test suite will be referred to as “integration”.</w:t>
+      </w:r>
+    </w:p>
+    <w:tbl>
+      <w:tblPr>
+        <w:tblStyle w:val="TableGrid"/>
+        <w:tblW w:w="0" w:type="auto"/>
+        <w:tblLook w:val="04A0" w:firstRow="1" w:lastRow="0" w:firstColumn="1" w:lastColumn="0" w:noHBand="0" w:noVBand="1"/>
+      </w:tblPr>
+      <w:tblGrid>
+        <w:gridCol w:w="2972"/>
+        <w:gridCol w:w="6378"/>
+      </w:tblGrid>
+      <w:tr>
+        <w:tc>
+          <w:tcPr>
+            <w:tcW w:w="2972" w:type="dxa"/>
+            <w:shd w:val="clear" w:color="auto" w:fill="E7E6E6" w:themeFill="background2"/>
+          </w:tcPr>
+          <w:p>
+            <w:r>
+              <w:t>Component</w:t>
+            </w:r>
+          </w:p>
+        </w:tc>
+        <w:tc>
+          <w:tcPr>
+            <w:tcW w:w="6378" w:type="dxa"/>
+            <w:shd w:val="clear" w:color="auto" w:fill="E7E6E6" w:themeFill="background2"/>
+          </w:tcPr>
+          <w:p>
+            <w:r>
+              <w:t>Verification method</w:t>
+            </w:r>
+          </w:p>
+        </w:tc>
+      </w:tr>
+      <w:tr>
+        <w:tc>
+          <w:tcPr>
+            <w:tcW w:w="2972" w:type="dxa"/>
+          </w:tcPr>
+          <w:p>
+            <w:r>
+              <w:t>Limit switches (push buttons)</w:t>
+            </w:r>
+          </w:p>
+        </w:tc>
+        <w:tc>
+          <w:tcPr>
+            <w:tcW w:w="6378" w:type="dxa"/>
+          </w:tcPr>
+          <w:p>
+            <w:r>
+              <w:t>D</w:t>
+            </w:r>
+            <w:r>
+              <w:t xml:space="preserve">iagnostic: listen for limit switch button inputs, print out limit switch id on button press. </w:t>
+            </w:r>
+          </w:p>
+          <w:p>
+            <w:r>
+              <w:t>I</w:t>
+            </w:r>
+            <w:r>
+              <w:t>ntegration: when button register has values corresponding to button inputs, ensure interrupt is triggered, LEDs should be turned on.</w:t>
+            </w:r>
+          </w:p>
+        </w:tc>
+      </w:tr>
+      <w:tr>
+        <w:tc>
+          <w:tcPr>
+            <w:tcW w:w="2972" w:type="dxa"/>
+          </w:tcPr>
+          <w:p>
+            <w:r>
+              <w:t>Keypad</w:t>
+            </w:r>
+          </w:p>
+        </w:tc>
+        <w:tc>
+          <w:tcPr>
+            <w:tcW w:w="6378" w:type="dxa"/>
+          </w:tcPr>
+          <w:p>
+            <w:r>
+              <w:t>D</w:t>
+            </w:r>
+            <w:r>
+              <w:t xml:space="preserve">iagnostic: listen for </w:t>
+            </w:r>
+            <w:r>
+              <w:t>keypad</w:t>
+            </w:r>
+            <w:r>
+              <w:t xml:space="preserve"> button inputs,</w:t>
+            </w:r>
+            <w:r>
+              <w:t xml:space="preserve"> print out key that was pressed</w:t>
+            </w:r>
+            <w:r>
+              <w:t xml:space="preserve"> id on button press. </w:t>
+            </w:r>
+          </w:p>
+          <w:p>
+            <w:r>
+              <w:t>I</w:t>
+            </w:r>
+            <w:r>
+              <w:t xml:space="preserve">ntegration: </w:t>
+            </w:r>
+            <w:r>
+              <w:t>ensure that LCD is being updated with correct input text.</w:t>
+            </w:r>
+          </w:p>
+        </w:tc>
+      </w:tr>
+      <w:tr>
+        <w:tc>
+          <w:tcPr>
+            <w:tcW w:w="2972" w:type="dxa"/>
+          </w:tcPr>
+          <w:p>
+            <w:r>
+              <w:t>Limit indicators (LEDs)</w:t>
+            </w:r>
+          </w:p>
+        </w:tc>
+        <w:tc>
+          <w:tcPr>
+            <w:tcW w:w="6378" w:type="dxa"/>
+          </w:tcPr>
+          <w:p>
+            <w:r>
+              <w:t>Diagnostic: turn on specific LED and ensure it lights up.</w:t>
+            </w:r>
+          </w:p>
+          <w:p>
+            <w:r>
+              <w:t>Integration: n/a.</w:t>
+            </w:r>
+          </w:p>
+        </w:tc>
+      </w:tr>
+      <w:tr>
+        <w:tc>
+          <w:tcPr>
+            <w:tcW w:w="2972" w:type="dxa"/>
+          </w:tcPr>
+          <w:p>
+            <w:r>
+              <w:t>Stepper motor</w:t>
+            </w:r>
+          </w:p>
+        </w:tc>
+        <w:tc>
+          <w:tcPr>
+            <w:tcW w:w="6378" w:type="dxa"/>
+          </w:tcPr>
+          <w:p>
+            <w:r>
+              <w:t xml:space="preserve">Diagnostic: make motor step </w:t>
+            </w:r>
+            <w:r>
+              <w:rPr>
+                <w:i/>
+              </w:rPr>
+              <w:t>n</w:t>
+            </w:r>
+            <w:r>
+              <w:t xml:space="preserve"> number of times and ensure motor turns appropriately. </w:t>
+            </w:r>
+          </w:p>
+          <w:p>
+            <w:r>
+              <w:t>Integration: Ensure proper calculations of number of steps necessary to reach destination.</w:t>
+            </w:r>
+          </w:p>
+        </w:tc>
+      </w:tr>
+      <w:tr>
+        <w:tc>
+          <w:tcPr>
+            <w:tcW w:w="2972" w:type="dxa"/>
+          </w:tcPr>
+          <w:p>
+            <w:r>
+              <w:t>LCD display</w:t>
+            </w:r>
+          </w:p>
+        </w:tc>
+        <w:tc>
+          <w:tcPr>
+            <w:tcW w:w="6378" w:type="dxa"/>
+          </w:tcPr>
+          <w:p>
+            <w:r>
+              <w:t>Diagnostic: send arbitrary string to LCD, ensure string is displayed properly.</w:t>
+            </w:r>
+          </w:p>
+          <w:p>
+            <w:r>
+              <w:t>Integration: Test states and ensure appropriate information is displayed. (Ex. while in input mode, displays coordinates, while moving display progress…)</w:t>
+            </w:r>
+          </w:p>
+        </w:tc>
+      </w:tr>
+      <w:tr>
+        <w:tc>
+          <w:tcPr>
+            <w:tcW w:w="2972" w:type="dxa"/>
+          </w:tcPr>
+          <w:p>
+            <w:r>
+              <w:t>Timers</w:t>
+            </w:r>
+          </w:p>
+        </w:tc>
+        <w:tc>
+          <w:tcPr>
+            <w:tcW w:w="6378" w:type="dxa"/>
+          </w:tcPr>
+          <w:p>
+            <w:r>
+              <w:t>???</w:t>
+            </w:r>
+          </w:p>
+          <w:p/>
+        </w:tc>
+      </w:tr>
+      <w:tr>
+        <w:tc>
+          <w:tcPr>
+            <w:tcW w:w="2972" w:type="dxa"/>
+          </w:tcPr>
+          <w:p>
+            <w:r>
+              <w:t>Interrupts (limit)</w:t>
+            </w:r>
+          </w:p>
+        </w:tc>
+        <w:tc>
+          <w:tcPr>
+            <w:tcW w:w="6378" w:type="dxa"/>
+          </w:tcPr>
+          <w:p>
+            <w:r>
+              <w:t>Diagnostic: trigger interrupt and have interrupt handler print to console.</w:t>
+            </w:r>
+          </w:p>
+          <w:p>
+            <w:r>
+              <w:t xml:space="preserve">Integration: </w:t>
+            </w:r>
+          </w:p>
+        </w:tc>
+      </w:tr>
+      <w:tr>
+        <w:tc>
+          <w:tcPr>
+            <w:tcW w:w="2972" w:type="dxa"/>
+          </w:tcPr>
+          <w:p>
+            <w:r>
+              <w:t>UART USB</w:t>
+            </w:r>
+          </w:p>
+        </w:tc>
+        <w:tc>
+          <w:tcPr>
+            <w:tcW w:w="6378" w:type="dxa"/>
+          </w:tcPr>
+          <w:p>
+            <w:bookmarkStart w:id="2" w:name="_GoBack"/>
+            <w:bookmarkEnd w:id="2"/>
+          </w:p>
+        </w:tc>
+      </w:tr>
+    </w:tbl>
+    <w:p/>
     <w:p>
       <w:pPr>
         <w:pStyle w:val="Heading1"/>
@@ -2404,6 +2838,119 @@
     </w:lvl>
   </w:abstractNum>
   <w:abstractNum w:abstractNumId="7" w15:restartNumberingAfterBreak="0">
+    <w:nsid w:val="2CA278A9"/>
+    <w:multiLevelType w:val="hybridMultilevel"/>
+    <w:tmpl w:val="71A8A23C"/>
+    <w:lvl w:ilvl="0" w:tplc="0409000B">
+      <w:start w:val="1"/>
+      <w:numFmt w:val="bullet"/>
+      <w:lvlText w:val=""/>
+      <w:lvlJc w:val="left"/>
+      <w:pPr>
+        <w:ind w:left="720" w:hanging="360"/>
+      </w:pPr>
+      <w:rPr>
+        <w:rFonts w:ascii="Wingdings" w:hAnsi="Wingdings" w:hint="default"/>
+      </w:rPr>
+    </w:lvl>
+    <w:lvl w:ilvl="1" w:tplc="04090003" w:tentative="1">
+      <w:start w:val="1"/>
+      <w:numFmt w:val="bullet"/>
+      <w:lvlText w:val="o"/>
+      <w:lvlJc w:val="left"/>
+      <w:pPr>
+        <w:ind w:left="1440" w:hanging="360"/>
+      </w:pPr>
+      <w:rPr>
+        <w:rFonts w:ascii="Courier New" w:hAnsi="Courier New" w:cs="Courier New" w:hint="default"/>
+      </w:rPr>
+    </w:lvl>
+    <w:lvl w:ilvl="2" w:tplc="04090005" w:tentative="1">
+      <w:start w:val="1"/>
+      <w:numFmt w:val="bullet"/>
+      <w:lvlText w:val=""/>
+      <w:lvlJc w:val="left"/>
+      <w:pPr>
+        <w:ind w:left="2160" w:hanging="360"/>
+      </w:pPr>
+      <w:rPr>
+        <w:rFonts w:ascii="Wingdings" w:hAnsi="Wingdings" w:hint="default"/>
+      </w:rPr>
+    </w:lvl>
+    <w:lvl w:ilvl="3" w:tplc="04090001" w:tentative="1">
+      <w:start w:val="1"/>
+      <w:numFmt w:val="bullet"/>
+      <w:lvlText w:val=""/>
+      <w:lvlJc w:val="left"/>
+      <w:pPr>
+        <w:ind w:left="2880" w:hanging="360"/>
+      </w:pPr>
+      <w:rPr>
+        <w:rFonts w:ascii="Symbol" w:hAnsi="Symbol" w:hint="default"/>
+      </w:rPr>
+    </w:lvl>
+    <w:lvl w:ilvl="4" w:tplc="04090003" w:tentative="1">
+      <w:start w:val="1"/>
+      <w:numFmt w:val="bullet"/>
+      <w:lvlText w:val="o"/>
+      <w:lvlJc w:val="left"/>
+      <w:pPr>
+        <w:ind w:left="3600" w:hanging="360"/>
+      </w:pPr>
+      <w:rPr>
+        <w:rFonts w:ascii="Courier New" w:hAnsi="Courier New" w:cs="Courier New" w:hint="default"/>
+      </w:rPr>
+    </w:lvl>
+    <w:lvl w:ilvl="5" w:tplc="04090005" w:tentative="1">
+      <w:start w:val="1"/>
+      <w:numFmt w:val="bullet"/>
+      <w:lvlText w:val=""/>
+      <w:lvlJc w:val="left"/>
+      <w:pPr>
+        <w:ind w:left="4320" w:hanging="360"/>
+      </w:pPr>
+      <w:rPr>
+        <w:rFonts w:ascii="Wingdings" w:hAnsi="Wingdings" w:hint="default"/>
+      </w:rPr>
+    </w:lvl>
+    <w:lvl w:ilvl="6" w:tplc="04090001" w:tentative="1">
+      <w:start w:val="1"/>
+      <w:numFmt w:val="bullet"/>
+      <w:lvlText w:val=""/>
+      <w:lvlJc w:val="left"/>
+      <w:pPr>
+        <w:ind w:left="5040" w:hanging="360"/>
+      </w:pPr>
+      <w:rPr>
+        <w:rFonts w:ascii="Symbol" w:hAnsi="Symbol" w:hint="default"/>
+      </w:rPr>
+    </w:lvl>
+    <w:lvl w:ilvl="7" w:tplc="04090003" w:tentative="1">
+      <w:start w:val="1"/>
+      <w:numFmt w:val="bullet"/>
+      <w:lvlText w:val="o"/>
+      <w:lvlJc w:val="left"/>
+      <w:pPr>
+        <w:ind w:left="5760" w:hanging="360"/>
+      </w:pPr>
+      <w:rPr>
+        <w:rFonts w:ascii="Courier New" w:hAnsi="Courier New" w:cs="Courier New" w:hint="default"/>
+      </w:rPr>
+    </w:lvl>
+    <w:lvl w:ilvl="8" w:tplc="04090005" w:tentative="1">
+      <w:start w:val="1"/>
+      <w:numFmt w:val="bullet"/>
+      <w:lvlText w:val=""/>
+      <w:lvlJc w:val="left"/>
+      <w:pPr>
+        <w:ind w:left="6480" w:hanging="360"/>
+      </w:pPr>
+      <w:rPr>
+        <w:rFonts w:ascii="Wingdings" w:hAnsi="Wingdings" w:hint="default"/>
+      </w:rPr>
+    </w:lvl>
+  </w:abstractNum>
+  <w:abstractNum w:abstractNumId="8" w15:restartNumberingAfterBreak="0">
     <w:nsid w:val="3DF358B7"/>
     <w:multiLevelType w:val="hybridMultilevel"/>
     <w:tmpl w:val="812E32B6"/>
@@ -2515,7 +3062,7 @@
       </w:rPr>
     </w:lvl>
   </w:abstractNum>
-  <w:abstractNum w:abstractNumId="8" w15:restartNumberingAfterBreak="0">
+  <w:abstractNum w:abstractNumId="9" w15:restartNumberingAfterBreak="0">
     <w:nsid w:val="449544B8"/>
     <w:multiLevelType w:val="hybridMultilevel"/>
     <w:tmpl w:val="F82675FC"/>
@@ -2628,7 +3175,7 @@
       </w:rPr>
     </w:lvl>
   </w:abstractNum>
-  <w:abstractNum w:abstractNumId="9" w15:restartNumberingAfterBreak="0">
+  <w:abstractNum w:abstractNumId="10" w15:restartNumberingAfterBreak="0">
     <w:nsid w:val="45BB47C9"/>
     <w:multiLevelType w:val="hybridMultilevel"/>
     <w:tmpl w:val="51082B68"/>
@@ -2741,7 +3288,7 @@
       </w:rPr>
     </w:lvl>
   </w:abstractNum>
-  <w:abstractNum w:abstractNumId="10" w15:restartNumberingAfterBreak="0">
+  <w:abstractNum w:abstractNumId="11" w15:restartNumberingAfterBreak="0">
     <w:nsid w:val="4EF548DD"/>
     <w:multiLevelType w:val="hybridMultilevel"/>
     <w:tmpl w:val="1728CF1E"/>
@@ -2854,7 +3401,7 @@
       </w:rPr>
     </w:lvl>
   </w:abstractNum>
-  <w:abstractNum w:abstractNumId="11" w15:restartNumberingAfterBreak="0">
+  <w:abstractNum w:abstractNumId="12" w15:restartNumberingAfterBreak="0">
     <w:nsid w:val="5FFC0408"/>
     <w:multiLevelType w:val="hybridMultilevel"/>
     <w:tmpl w:val="AE4651D8"/>
@@ -2870,7 +3417,7 @@
         <w:rFonts w:ascii="Symbol" w:hAnsi="Symbol" w:hint="default"/>
       </w:rPr>
     </w:lvl>
-    <w:lvl w:ilvl="1" w:tplc="10090003" w:tentative="1">
+    <w:lvl w:ilvl="1" w:tplc="10090003">
       <w:start w:val="1"/>
       <w:numFmt w:val="bullet"/>
       <w:lvlText w:val="o"/>
@@ -2967,10 +3514,10 @@
       </w:rPr>
     </w:lvl>
   </w:abstractNum>
-  <w:abstractNum w:abstractNumId="12" w15:restartNumberingAfterBreak="0">
+  <w:abstractNum w:abstractNumId="13" w15:restartNumberingAfterBreak="0">
     <w:nsid w:val="67B84E6E"/>
     <w:multiLevelType w:val="hybridMultilevel"/>
-    <w:tmpl w:val="245E8BB0"/>
+    <w:tmpl w:val="3FE231B0"/>
     <w:lvl w:ilvl="0" w:tplc="45009D3A">
       <w:numFmt w:val="bullet"/>
       <w:lvlText w:val="-"/>
@@ -2982,7 +3529,7 @@
         <w:rFonts w:ascii="Calibri" w:eastAsiaTheme="minorEastAsia" w:hAnsi="Calibri" w:cs="Calibri" w:hint="default"/>
       </w:rPr>
     </w:lvl>
-    <w:lvl w:ilvl="1" w:tplc="04090003" w:tentative="1">
+    <w:lvl w:ilvl="1" w:tplc="04090003">
       <w:start w:val="1"/>
       <w:numFmt w:val="bullet"/>
       <w:lvlText w:val="o"/>
@@ -3079,7 +3626,7 @@
       </w:rPr>
     </w:lvl>
   </w:abstractNum>
-  <w:abstractNum w:abstractNumId="13" w15:restartNumberingAfterBreak="0">
+  <w:abstractNum w:abstractNumId="14" w15:restartNumberingAfterBreak="0">
     <w:nsid w:val="73D514BB"/>
     <w:multiLevelType w:val="hybridMultilevel"/>
     <w:tmpl w:val="46D84B28"/>
@@ -3192,7 +3739,233 @@
       </w:rPr>
     </w:lvl>
   </w:abstractNum>
-  <w:abstractNum w:abstractNumId="14" w15:restartNumberingAfterBreak="0">
+  <w:abstractNum w:abstractNumId="15" w15:restartNumberingAfterBreak="0">
+    <w:nsid w:val="7A026386"/>
+    <w:multiLevelType w:val="hybridMultilevel"/>
+    <w:tmpl w:val="8A8EDB46"/>
+    <w:lvl w:ilvl="0" w:tplc="0409000B">
+      <w:start w:val="1"/>
+      <w:numFmt w:val="bullet"/>
+      <w:lvlText w:val=""/>
+      <w:lvlJc w:val="left"/>
+      <w:pPr>
+        <w:ind w:left="720" w:hanging="360"/>
+      </w:pPr>
+      <w:rPr>
+        <w:rFonts w:ascii="Wingdings" w:hAnsi="Wingdings" w:hint="default"/>
+      </w:rPr>
+    </w:lvl>
+    <w:lvl w:ilvl="1" w:tplc="04090003" w:tentative="1">
+      <w:start w:val="1"/>
+      <w:numFmt w:val="bullet"/>
+      <w:lvlText w:val="o"/>
+      <w:lvlJc w:val="left"/>
+      <w:pPr>
+        <w:ind w:left="1440" w:hanging="360"/>
+      </w:pPr>
+      <w:rPr>
+        <w:rFonts w:ascii="Courier New" w:hAnsi="Courier New" w:cs="Courier New" w:hint="default"/>
+      </w:rPr>
+    </w:lvl>
+    <w:lvl w:ilvl="2" w:tplc="04090005" w:tentative="1">
+      <w:start w:val="1"/>
+      <w:numFmt w:val="bullet"/>
+      <w:lvlText w:val=""/>
+      <w:lvlJc w:val="left"/>
+      <w:pPr>
+        <w:ind w:left="2160" w:hanging="360"/>
+      </w:pPr>
+      <w:rPr>
+        <w:rFonts w:ascii="Wingdings" w:hAnsi="Wingdings" w:hint="default"/>
+      </w:rPr>
+    </w:lvl>
+    <w:lvl w:ilvl="3" w:tplc="04090001" w:tentative="1">
+      <w:start w:val="1"/>
+      <w:numFmt w:val="bullet"/>
+      <w:lvlText w:val=""/>
+      <w:lvlJc w:val="left"/>
+      <w:pPr>
+        <w:ind w:left="2880" w:hanging="360"/>
+      </w:pPr>
+      <w:rPr>
+        <w:rFonts w:ascii="Symbol" w:hAnsi="Symbol" w:hint="default"/>
+      </w:rPr>
+    </w:lvl>
+    <w:lvl w:ilvl="4" w:tplc="04090003" w:tentative="1">
+      <w:start w:val="1"/>
+      <w:numFmt w:val="bullet"/>
+      <w:lvlText w:val="o"/>
+      <w:lvlJc w:val="left"/>
+      <w:pPr>
+        <w:ind w:left="3600" w:hanging="360"/>
+      </w:pPr>
+      <w:rPr>
+        <w:rFonts w:ascii="Courier New" w:hAnsi="Courier New" w:cs="Courier New" w:hint="default"/>
+      </w:rPr>
+    </w:lvl>
+    <w:lvl w:ilvl="5" w:tplc="04090005" w:tentative="1">
+      <w:start w:val="1"/>
+      <w:numFmt w:val="bullet"/>
+      <w:lvlText w:val=""/>
+      <w:lvlJc w:val="left"/>
+      <w:pPr>
+        <w:ind w:left="4320" w:hanging="360"/>
+      </w:pPr>
+      <w:rPr>
+        <w:rFonts w:ascii="Wingdings" w:hAnsi="Wingdings" w:hint="default"/>
+      </w:rPr>
+    </w:lvl>
+    <w:lvl w:ilvl="6" w:tplc="04090001" w:tentative="1">
+      <w:start w:val="1"/>
+      <w:numFmt w:val="bullet"/>
+      <w:lvlText w:val=""/>
+      <w:lvlJc w:val="left"/>
+      <w:pPr>
+        <w:ind w:left="5040" w:hanging="360"/>
+      </w:pPr>
+      <w:rPr>
+        <w:rFonts w:ascii="Symbol" w:hAnsi="Symbol" w:hint="default"/>
+      </w:rPr>
+    </w:lvl>
+    <w:lvl w:ilvl="7" w:tplc="04090003" w:tentative="1">
+      <w:start w:val="1"/>
+      <w:numFmt w:val="bullet"/>
+      <w:lvlText w:val="o"/>
+      <w:lvlJc w:val="left"/>
+      <w:pPr>
+        <w:ind w:left="5760" w:hanging="360"/>
+      </w:pPr>
+      <w:rPr>
+        <w:rFonts w:ascii="Courier New" w:hAnsi="Courier New" w:cs="Courier New" w:hint="default"/>
+      </w:rPr>
+    </w:lvl>
+    <w:lvl w:ilvl="8" w:tplc="04090005" w:tentative="1">
+      <w:start w:val="1"/>
+      <w:numFmt w:val="bullet"/>
+      <w:lvlText w:val=""/>
+      <w:lvlJc w:val="left"/>
+      <w:pPr>
+        <w:ind w:left="6480" w:hanging="360"/>
+      </w:pPr>
+      <w:rPr>
+        <w:rFonts w:ascii="Wingdings" w:hAnsi="Wingdings" w:hint="default"/>
+      </w:rPr>
+    </w:lvl>
+  </w:abstractNum>
+  <w:abstractNum w:abstractNumId="16" w15:restartNumberingAfterBreak="0">
+    <w:nsid w:val="7A776D1B"/>
+    <w:multiLevelType w:val="hybridMultilevel"/>
+    <w:tmpl w:val="03229ACE"/>
+    <w:lvl w:ilvl="0" w:tplc="0409000B">
+      <w:start w:val="1"/>
+      <w:numFmt w:val="bullet"/>
+      <w:lvlText w:val=""/>
+      <w:lvlJc w:val="left"/>
+      <w:pPr>
+        <w:ind w:left="720" w:hanging="360"/>
+      </w:pPr>
+      <w:rPr>
+        <w:rFonts w:ascii="Wingdings" w:hAnsi="Wingdings" w:hint="default"/>
+      </w:rPr>
+    </w:lvl>
+    <w:lvl w:ilvl="1" w:tplc="10090003">
+      <w:start w:val="1"/>
+      <w:numFmt w:val="bullet"/>
+      <w:lvlText w:val="o"/>
+      <w:lvlJc w:val="left"/>
+      <w:pPr>
+        <w:ind w:left="1440" w:hanging="360"/>
+      </w:pPr>
+      <w:rPr>
+        <w:rFonts w:ascii="Courier New" w:hAnsi="Courier New" w:cs="Courier New" w:hint="default"/>
+      </w:rPr>
+    </w:lvl>
+    <w:lvl w:ilvl="2" w:tplc="10090005" w:tentative="1">
+      <w:start w:val="1"/>
+      <w:numFmt w:val="bullet"/>
+      <w:lvlText w:val=""/>
+      <w:lvlJc w:val="left"/>
+      <w:pPr>
+        <w:ind w:left="2160" w:hanging="360"/>
+      </w:pPr>
+      <w:rPr>
+        <w:rFonts w:ascii="Wingdings" w:hAnsi="Wingdings" w:hint="default"/>
+      </w:rPr>
+    </w:lvl>
+    <w:lvl w:ilvl="3" w:tplc="10090001" w:tentative="1">
+      <w:start w:val="1"/>
+      <w:numFmt w:val="bullet"/>
+      <w:lvlText w:val=""/>
+      <w:lvlJc w:val="left"/>
+      <w:pPr>
+        <w:ind w:left="2880" w:hanging="360"/>
+      </w:pPr>
+      <w:rPr>
+        <w:rFonts w:ascii="Symbol" w:hAnsi="Symbol" w:hint="default"/>
+      </w:rPr>
+    </w:lvl>
+    <w:lvl w:ilvl="4" w:tplc="10090003" w:tentative="1">
+      <w:start w:val="1"/>
+      <w:numFmt w:val="bullet"/>
+      <w:lvlText w:val="o"/>
+      <w:lvlJc w:val="left"/>
+      <w:pPr>
+        <w:ind w:left="3600" w:hanging="360"/>
+      </w:pPr>
+      <w:rPr>
+        <w:rFonts w:ascii="Courier New" w:hAnsi="Courier New" w:cs="Courier New" w:hint="default"/>
+      </w:rPr>
+    </w:lvl>
+    <w:lvl w:ilvl="5" w:tplc="10090005" w:tentative="1">
+      <w:start w:val="1"/>
+      <w:numFmt w:val="bullet"/>
+      <w:lvlText w:val=""/>
+      <w:lvlJc w:val="left"/>
+      <w:pPr>
+        <w:ind w:left="4320" w:hanging="360"/>
+      </w:pPr>
+      <w:rPr>
+        <w:rFonts w:ascii="Wingdings" w:hAnsi="Wingdings" w:hint="default"/>
+      </w:rPr>
+    </w:lvl>
+    <w:lvl w:ilvl="6" w:tplc="10090001" w:tentative="1">
+      <w:start w:val="1"/>
+      <w:numFmt w:val="bullet"/>
+      <w:lvlText w:val=""/>
+      <w:lvlJc w:val="left"/>
+      <w:pPr>
+        <w:ind w:left="5040" w:hanging="360"/>
+      </w:pPr>
+      <w:rPr>
+        <w:rFonts w:ascii="Symbol" w:hAnsi="Symbol" w:hint="default"/>
+      </w:rPr>
+    </w:lvl>
+    <w:lvl w:ilvl="7" w:tplc="10090003" w:tentative="1">
+      <w:start w:val="1"/>
+      <w:numFmt w:val="bullet"/>
+      <w:lvlText w:val="o"/>
+      <w:lvlJc w:val="left"/>
+      <w:pPr>
+        <w:ind w:left="5760" w:hanging="360"/>
+      </w:pPr>
+      <w:rPr>
+        <w:rFonts w:ascii="Courier New" w:hAnsi="Courier New" w:cs="Courier New" w:hint="default"/>
+      </w:rPr>
+    </w:lvl>
+    <w:lvl w:ilvl="8" w:tplc="10090005" w:tentative="1">
+      <w:start w:val="1"/>
+      <w:numFmt w:val="bullet"/>
+      <w:lvlText w:val=""/>
+      <w:lvlJc w:val="left"/>
+      <w:pPr>
+        <w:ind w:left="6480" w:hanging="360"/>
+      </w:pPr>
+      <w:rPr>
+        <w:rFonts w:ascii="Wingdings" w:hAnsi="Wingdings" w:hint="default"/>
+      </w:rPr>
+    </w:lvl>
+  </w:abstractNum>
+  <w:abstractNum w:abstractNumId="17" w15:restartNumberingAfterBreak="0">
     <w:nsid w:val="7C43615C"/>
     <w:multiLevelType w:val="hybridMultilevel"/>
     <w:tmpl w:val="7D5C9E5E"/>
@@ -3278,7 +4051,7 @@
       </w:pPr>
     </w:lvl>
   </w:abstractNum>
-  <w:abstractNum w:abstractNumId="15" w15:restartNumberingAfterBreak="0">
+  <w:abstractNum w:abstractNumId="18" w15:restartNumberingAfterBreak="0">
     <w:nsid w:val="7DA918EC"/>
     <w:multiLevelType w:val="hybridMultilevel"/>
     <w:tmpl w:val="944E1F48"/>
@@ -3391,16 +4164,16 @@
     </w:lvl>
   </w:abstractNum>
   <w:num w:numId="1">
-    <w:abstractNumId w:val="15"/>
+    <w:abstractNumId w:val="18"/>
   </w:num>
   <w:num w:numId="2">
-    <w:abstractNumId w:val="14"/>
+    <w:abstractNumId w:val="17"/>
   </w:num>
   <w:num w:numId="3">
-    <w:abstractNumId w:val="7"/>
+    <w:abstractNumId w:val="8"/>
   </w:num>
   <w:num w:numId="4">
-    <w:abstractNumId w:val="11"/>
+    <w:abstractNumId w:val="12"/>
   </w:num>
   <w:num w:numId="5">
     <w:abstractNumId w:val="0"/>
@@ -3418,25 +4191,34 @@
     <w:abstractNumId w:val="4"/>
   </w:num>
   <w:num w:numId="10">
+    <w:abstractNumId w:val="11"/>
+  </w:num>
+  <w:num w:numId="11">
+    <w:abstractNumId w:val="14"/>
+  </w:num>
+  <w:num w:numId="12">
     <w:abstractNumId w:val="10"/>
   </w:num>
-  <w:num w:numId="11">
-    <w:abstractNumId w:val="13"/>
-  </w:num>
-  <w:num w:numId="12">
+  <w:num w:numId="13">
     <w:abstractNumId w:val="9"/>
   </w:num>
-  <w:num w:numId="13">
-    <w:abstractNumId w:val="8"/>
-  </w:num>
   <w:num w:numId="14">
-    <w:abstractNumId w:val="12"/>
+    <w:abstractNumId w:val="13"/>
   </w:num>
   <w:num w:numId="15">
     <w:abstractNumId w:val="2"/>
   </w:num>
   <w:num w:numId="16">
     <w:abstractNumId w:val="1"/>
+  </w:num>
+  <w:num w:numId="17">
+    <w:abstractNumId w:val="16"/>
+  </w:num>
+  <w:num w:numId="18">
+    <w:abstractNumId w:val="15"/>
+  </w:num>
+  <w:num w:numId="19">
+    <w:abstractNumId w:val="7"/>
   </w:num>
 </w:numbering>
 </file>
@@ -4802,7 +5584,7 @@
     <w:rsid w:val="005067A7"/>
     <w:rsid w:val="005A2A0C"/>
     <w:rsid w:val="005E0E75"/>
-    <w:rsid w:val="0072400C"/>
+    <w:rsid w:val="00A77FBA"/>
     <w:rsid w:val="00C03949"/>
   </w:rsids>
   <m:mathPr>
@@ -5583,7 +6365,7 @@
 </file>
 
 <file path=customXml/itemProps1.xml><?xml version="1.0" encoding="utf-8"?>
-<ds:datastoreItem xmlns:ds="http://schemas.openxmlformats.org/officeDocument/2006/customXml" ds:itemID="{CD255967-50C2-1A47-96BA-7330C04359AC}">
+<ds:datastoreItem xmlns:ds="http://schemas.openxmlformats.org/officeDocument/2006/customXml" ds:itemID="{9948522D-C82E-624C-B12A-483472453CC3}">
   <ds:schemaRefs>
     <ds:schemaRef ds:uri="http://schemas.openxmlformats.org/officeDocument/2006/bibliography"/>
   </ds:schemaRefs>

</xml_diff>

<commit_message>
Finished feasibility model document
</commit_message>
<xml_diff>
--- a/Team_16-Feasibility_Model_Design.docx
+++ b/Team_16-Feasibility_Model_Design.docx
@@ -210,10 +210,10 @@
       </w:pPr>
       <w:r>
         <w:drawing>
-          <wp:inline distT="0" distB="0" distL="0" distR="0" wp14:anchorId="49F05432" wp14:editId="63A66FFC">
-            <wp:extent cx="5943600" cy="2233930"/>
+          <wp:inline distT="0" distB="0" distL="0" distR="0" wp14:anchorId="3083DB09" wp14:editId="74D1868D">
+            <wp:extent cx="5943600" cy="2322830"/>
             <wp:effectExtent l="0" t="0" r="0" b="1270"/>
-            <wp:docPr id="5" name="Picture 5"/>
+            <wp:docPr id="6" name="Picture 6"/>
             <wp:cNvGraphicFramePr>
               <a:graphicFrameLocks xmlns:a="http://schemas.openxmlformats.org/drawingml/2006/main" noChangeAspect="1"/>
             </wp:cNvGraphicFramePr>
@@ -221,7 +221,7 @@
               <a:graphicData uri="http://schemas.openxmlformats.org/drawingml/2006/picture">
                 <pic:pic xmlns:pic="http://schemas.openxmlformats.org/drawingml/2006/picture">
                   <pic:nvPicPr>
-                    <pic:cNvPr id="5" name="System-level design.pdf"/>
+                    <pic:cNvPr id="6" name="System-level design (1).pdf"/>
                     <pic:cNvPicPr/>
                   </pic:nvPicPr>
                   <pic:blipFill>
@@ -239,7 +239,7 @@
                   <pic:spPr>
                     <a:xfrm>
                       <a:off x="0" y="0"/>
-                      <a:ext cx="5943600" cy="2233930"/>
+                      <a:ext cx="5943600" cy="2322830"/>
                     </a:xfrm>
                     <a:prstGeom prst="rect">
                       <a:avLst/>
@@ -378,15 +378,7 @@
         <w:t>Non-functional requirements</w:t>
       </w:r>
       <w:r>
-        <w:t xml:space="preserve"> specify characteristics of the design that are not performance based. </w:t>
-      </w:r>
-      <w:proofErr w:type="spellStart"/>
-      <w:r>
-        <w:t>Theses</w:t>
-      </w:r>
-      <w:proofErr w:type="spellEnd"/>
-      <w:r>
-        <w:t xml:space="preserve"> are typically features or qualities that are desirable to the client. For example</w:t>
+        <w:t xml:space="preserve"> specify characteristics of the design that are not performance based. Theses are typically features or qualities that are desirable to the client. For example</w:t>
       </w:r>
       <w:r>
         <w:t>, e</w:t>
@@ -528,21 +520,7 @@
         <w:rPr>
           <w:bCs/>
         </w:rPr>
-        <w:t xml:space="preserve">Must have at least two functional </w:t>
-      </w:r>
-      <w:proofErr w:type="gramStart"/>
-      <w:r>
-        <w:rPr>
-          <w:bCs/>
-        </w:rPr>
-        <w:t>axis</w:t>
-      </w:r>
-      <w:proofErr w:type="gramEnd"/>
-      <w:r>
-        <w:rPr>
-          <w:bCs/>
-        </w:rPr>
-        <w:t xml:space="preserve"> of movement.</w:t>
+        <w:t>Must have at least two functional axis of movement.</w:t>
       </w:r>
     </w:p>
     <w:p>
@@ -1527,35 +1505,12 @@
           </w:tcPr>
           <w:p>
             <w:r>
-              <w:t>???</w:t>
-            </w:r>
-          </w:p>
-          <w:p/>
-        </w:tc>
-      </w:tr>
-      <w:tr>
-        <w:tc>
-          <w:tcPr>
-            <w:tcW w:w="2972" w:type="dxa"/>
-          </w:tcPr>
-          <w:p>
-            <w:r>
-              <w:t>Interrupts (limit)</w:t>
-            </w:r>
-          </w:p>
-        </w:tc>
-        <w:tc>
-          <w:tcPr>
-            <w:tcW w:w="6378" w:type="dxa"/>
-          </w:tcPr>
-          <w:p>
-            <w:r>
-              <w:t>Diagnostic: trigger interrupt and have interrupt handler print to console.</w:t>
+              <w:t xml:space="preserve">Diagnostic: input time value, ensure timer waits that amount of time before outputting message. </w:t>
             </w:r>
           </w:p>
           <w:p>
             <w:r>
-              <w:t xml:space="preserve">Integration: </w:t>
+              <w:t xml:space="preserve">Integration: See stepper motor tests. </w:t>
             </w:r>
           </w:p>
         </w:tc>
@@ -1567,7 +1522,7 @@
           </w:tcPr>
           <w:p>
             <w:r>
-              <w:t>UART USB</w:t>
+              <w:t>Interrupts (limit)</w:t>
             </w:r>
           </w:p>
         </w:tc>
@@ -1576,6 +1531,39 @@
             <w:tcW w:w="6378" w:type="dxa"/>
           </w:tcPr>
           <w:p>
+            <w:r>
+              <w:t>Diagnostic: trigger interrupt and have interrupt handler print to console.</w:t>
+            </w:r>
+          </w:p>
+          <w:p>
+            <w:r>
+              <w:t xml:space="preserve">Integration: </w:t>
+            </w:r>
+            <w:r>
+              <w:t>See push button tests.</w:t>
+            </w:r>
+          </w:p>
+        </w:tc>
+      </w:tr>
+      <w:tr>
+        <w:tc>
+          <w:tcPr>
+            <w:tcW w:w="2972" w:type="dxa"/>
+          </w:tcPr>
+          <w:p>
+            <w:r>
+              <w:t>UART USB</w:t>
+            </w:r>
+          </w:p>
+        </w:tc>
+        <w:tc>
+          <w:tcPr>
+            <w:tcW w:w="6378" w:type="dxa"/>
+          </w:tcPr>
+          <w:p>
+            <w:r>
+              <w:t>Successfully sends messages over USB. Will be tested through all other components tests.</w:t>
+            </w:r>
             <w:bookmarkStart w:id="2" w:name="_GoBack"/>
             <w:bookmarkEnd w:id="2"/>
           </w:p>
@@ -1717,10 +1705,10 @@
       <w:r>
         <w:lastRenderedPageBreak/>
         <w:drawing>
-          <wp:inline distT="0" distB="0" distL="0" distR="0" wp14:anchorId="62813FC7" wp14:editId="21FAED21">
-            <wp:extent cx="4459605" cy="1875155"/>
-            <wp:effectExtent l="0" t="0" r="0" b="0"/>
-            <wp:docPr id="4" name="Picture 4"/>
+          <wp:inline distT="0" distB="0" distL="0" distR="0" wp14:anchorId="4A31DC24" wp14:editId="38501385">
+            <wp:extent cx="5943600" cy="1913890"/>
+            <wp:effectExtent l="0" t="0" r="0" b="3810"/>
+            <wp:docPr id="7" name="Picture 7"/>
             <wp:cNvGraphicFramePr>
               <a:graphicFrameLocks xmlns:a="http://schemas.openxmlformats.org/drawingml/2006/main" noChangeAspect="1"/>
             </wp:cNvGraphicFramePr>
@@ -1728,10 +1716,8 @@
               <a:graphicData uri="http://schemas.openxmlformats.org/drawingml/2006/picture">
                 <pic:pic xmlns:pic="http://schemas.openxmlformats.org/drawingml/2006/picture">
                   <pic:nvPicPr>
-                    <pic:cNvPr id="0" name="Picture 1"/>
-                    <pic:cNvPicPr>
-                      <a:picLocks noChangeAspect="1" noChangeArrowheads="1"/>
-                    </pic:cNvPicPr>
+                    <pic:cNvPr id="7" name="Feasibility Model - Breadboard model.pdf"/>
+                    <pic:cNvPicPr/>
                   </pic:nvPicPr>
                   <pic:blipFill>
                     <a:blip r:embed="rId9">
@@ -1741,23 +1727,18 @@
                         </a:ext>
                       </a:extLst>
                     </a:blip>
-                    <a:srcRect/>
                     <a:stretch>
                       <a:fillRect/>
                     </a:stretch>
                   </pic:blipFill>
-                  <pic:spPr bwMode="auto">
+                  <pic:spPr>
                     <a:xfrm>
                       <a:off x="0" y="0"/>
-                      <a:ext cx="4459605" cy="1875155"/>
+                      <a:ext cx="5943600" cy="1913890"/>
                     </a:xfrm>
                     <a:prstGeom prst="rect">
                       <a:avLst/>
                     </a:prstGeom>
-                    <a:noFill/>
-                    <a:ln>
-                      <a:noFill/>
-                    </a:ln>
                   </pic:spPr>
                 </pic:pic>
               </a:graphicData>
@@ -1803,19 +1784,7 @@
         <w:t xml:space="preserve">: </w:t>
       </w:r>
       <w:r>
-        <w:t xml:space="preserve">Simple Sketch </w:t>
-      </w:r>
-      <w:r>
-        <w:t>o</w:t>
-      </w:r>
-      <w:r>
-        <w:t xml:space="preserve">f </w:t>
-      </w:r>
-      <w:r>
-        <w:t>a</w:t>
-      </w:r>
-      <w:r>
-        <w:t xml:space="preserve"> Feasibility Model Design</w:t>
+        <w:t>Feasibility Model Design</w:t>
       </w:r>
     </w:p>
     <w:p>
@@ -1823,22 +1792,23 @@
         <w:pStyle w:val="Figure"/>
       </w:pPr>
       <w:r>
+        <w:lastRenderedPageBreak/>
         <w:drawing>
-          <wp:inline distT="0" distB="0" distL="0" distR="0" wp14:anchorId="4D3A0840" wp14:editId="28FAAC92">
-            <wp:extent cx="3481754" cy="1240710"/>
-            <wp:effectExtent l="0" t="0" r="4445" b="0"/>
-            <wp:docPr id="2" name="Picture 2"/>
+          <wp:inline distT="0" distB="0" distL="0" distR="0" wp14:anchorId="7791280A" wp14:editId="367E8520">
+            <wp:extent cx="5943600" cy="7158355"/>
+            <wp:effectExtent l="0" t="0" r="0" b="4445"/>
+            <wp:docPr id="8" name="Picture 8"/>
             <wp:cNvGraphicFramePr>
-              <a:graphicFrameLocks xmlns:a="http://schemas.openxmlformats.org/drawingml/2006/main"/>
+              <a:graphicFrameLocks xmlns:a="http://schemas.openxmlformats.org/drawingml/2006/main" noChangeAspect="1"/>
             </wp:cNvGraphicFramePr>
             <a:graphic xmlns:a="http://schemas.openxmlformats.org/drawingml/2006/main">
               <a:graphicData uri="http://schemas.openxmlformats.org/drawingml/2006/picture">
                 <pic:pic xmlns:pic="http://schemas.openxmlformats.org/drawingml/2006/picture">
                   <pic:nvPicPr>
-                    <pic:cNvPr id="0" name=""/>
+                    <pic:cNvPr id="8" name="Software Flowchart.pdf"/>
                     <pic:cNvPicPr/>
                   </pic:nvPicPr>
-                  <pic:blipFill rotWithShape="1">
+                  <pic:blipFill>
                     <a:blip r:embed="rId10">
                       <a:extLst>
                         <a:ext uri="{28A0092B-C50C-407E-A947-70E740481C1C}">
@@ -1846,25 +1816,18 @@
                         </a:ext>
                       </a:extLst>
                     </a:blip>
-                    <a:srcRect l="17662" t="72275" r="5192"/>
-                    <a:stretch/>
+                    <a:stretch>
+                      <a:fillRect/>
+                    </a:stretch>
                   </pic:blipFill>
-                  <pic:spPr bwMode="auto">
+                  <pic:spPr>
                     <a:xfrm>
                       <a:off x="0" y="0"/>
-                      <a:ext cx="3483075" cy="1241181"/>
+                      <a:ext cx="5943600" cy="7158355"/>
                     </a:xfrm>
                     <a:prstGeom prst="rect">
                       <a:avLst/>
                     </a:prstGeom>
-                    <a:ln>
-                      <a:noFill/>
-                    </a:ln>
-                    <a:extLst>
-                      <a:ext uri="{53640926-AAD7-44D8-BBD7-CCE9431645EC}">
-                        <a14:shadowObscured xmlns:a14="http://schemas.microsoft.com/office/drawing/2010/main"/>
-                      </a:ext>
-                    </a:extLst>
                   </pic:spPr>
                 </pic:pic>
               </a:graphicData>
@@ -1907,62 +1870,1504 @@
         <w:t xml:space="preserve">: </w:t>
       </w:r>
       <w:r>
-        <w:t xml:space="preserve">Simple Sketch </w:t>
-      </w:r>
-      <w:r>
-        <w:t>o</w:t>
-      </w:r>
-      <w:r>
-        <w:t xml:space="preserve">f </w:t>
-      </w:r>
-      <w:r>
-        <w:t>a</w:t>
-      </w:r>
-      <w:r>
-        <w:t xml:space="preserve"> Software Flowchart</w:t>
+        <w:t>Software Flowchart</w:t>
       </w:r>
     </w:p>
     <w:p>
       <w:pPr>
-        <w:pStyle w:val="Heading2"/>
-      </w:pPr>
-      <w:r>
-        <w:t>Initial Bill of Materials</w:t>
+        <w:jc w:val="left"/>
+        <w:rPr>
+          <w:rFonts w:asciiTheme="majorHAnsi" w:eastAsiaTheme="majorEastAsia" w:hAnsiTheme="majorHAnsi" w:cstheme="majorBidi"/>
+          <w:color w:val="2F5496" w:themeColor="accent1" w:themeShade="BF"/>
+          <w:sz w:val="28"/>
+          <w:szCs w:val="28"/>
+        </w:rPr>
+      </w:pPr>
+      <w:r>
+        <w:br w:type="page"/>
       </w:r>
     </w:p>
     <w:p>
       <w:pPr>
-        <w:pStyle w:val="ListParagraph"/>
-        <w:numPr>
-          <w:ilvl w:val="0"/>
-          <w:numId w:val="6"/>
-        </w:numPr>
-      </w:pPr>
-      <w:r>
-        <w:t xml:space="preserve">List what </w:t>
-      </w:r>
-      <w:r>
-        <w:t>m</w:t>
-      </w:r>
-      <w:r>
-        <w:t xml:space="preserve">odules </w:t>
-      </w:r>
-      <w:r>
-        <w:t xml:space="preserve">and components </w:t>
-      </w:r>
-      <w:r>
-        <w:t xml:space="preserve">(including quantities) are needed from the </w:t>
-      </w:r>
-      <w:r>
-        <w:t>ECE 298 </w:t>
-      </w:r>
-      <w:r>
-        <w:t>Parts spreadsheet</w:t>
-      </w:r>
-      <w:r>
-        <w:t xml:space="preserve"> for your Feasibility Model Design</w:t>
+        <w:pStyle w:val="Heading2"/>
+      </w:pPr>
+      <w:r>
+        <w:lastRenderedPageBreak/>
+        <w:t>Initial Bill of Materials</w:t>
       </w:r>
     </w:p>
+    <w:tbl>
+      <w:tblPr>
+        <w:tblW w:w="9430" w:type="dxa"/>
+        <w:tblLook w:val="04A0" w:firstRow="1" w:lastRow="0" w:firstColumn="1" w:lastColumn="0" w:noHBand="0" w:noVBand="1"/>
+      </w:tblPr>
+      <w:tblGrid>
+        <w:gridCol w:w="2384"/>
+        <w:gridCol w:w="2129"/>
+        <w:gridCol w:w="1421"/>
+        <w:gridCol w:w="1202"/>
+        <w:gridCol w:w="1544"/>
+        <w:gridCol w:w="1180"/>
+      </w:tblGrid>
+      <w:tr>
+        <w:trPr>
+          <w:trHeight w:val="642"/>
+        </w:trPr>
+        <w:tc>
+          <w:tcPr>
+            <w:tcW w:w="4513" w:type="dxa"/>
+            <w:gridSpan w:val="2"/>
+            <w:tcBorders>
+              <w:top w:val="single" w:sz="8" w:space="0" w:color="auto"/>
+              <w:left w:val="single" w:sz="8" w:space="0" w:color="auto"/>
+              <w:bottom w:val="single" w:sz="8" w:space="0" w:color="auto"/>
+              <w:right w:val="single" w:sz="8" w:space="0" w:color="auto"/>
+            </w:tcBorders>
+            <w:shd w:val="clear" w:color="auto" w:fill="auto"/>
+            <w:noWrap/>
+            <w:vAlign w:val="center"/>
+            <w:hideMark/>
+          </w:tcPr>
+          <w:p>
+            <w:pPr>
+              <w:spacing w:after="0" w:line="240" w:lineRule="auto"/>
+              <w:jc w:val="center"/>
+              <w:rPr>
+                <w:rFonts w:ascii="Calibri" w:eastAsia="Times New Roman" w:hAnsi="Calibri" w:cs="Calibri"/>
+              </w:rPr>
+            </w:pPr>
+            <w:r>
+              <w:rPr>
+                <w:rFonts w:ascii="Calibri" w:eastAsia="Times New Roman" w:hAnsi="Calibri" w:cs="Calibri"/>
+              </w:rPr>
+              <w:t>LAB SESSION NUMBER: 5</w:t>
+            </w:r>
+          </w:p>
+        </w:tc>
+        <w:tc>
+          <w:tcPr>
+            <w:tcW w:w="3868" w:type="dxa"/>
+            <w:gridSpan w:val="3"/>
+            <w:tcBorders>
+              <w:top w:val="single" w:sz="8" w:space="0" w:color="auto"/>
+              <w:left w:val="nil"/>
+              <w:bottom w:val="single" w:sz="8" w:space="0" w:color="auto"/>
+              <w:right w:val="single" w:sz="8" w:space="0" w:color="000000"/>
+            </w:tcBorders>
+            <w:shd w:val="clear" w:color="auto" w:fill="auto"/>
+            <w:noWrap/>
+            <w:vAlign w:val="center"/>
+            <w:hideMark/>
+          </w:tcPr>
+          <w:p>
+            <w:pPr>
+              <w:spacing w:after="0" w:line="240" w:lineRule="auto"/>
+              <w:jc w:val="center"/>
+              <w:rPr>
+                <w:rFonts w:ascii="Calibri" w:eastAsia="Times New Roman" w:hAnsi="Calibri" w:cs="Calibri"/>
+              </w:rPr>
+            </w:pPr>
+            <w:r>
+              <w:rPr>
+                <w:rFonts w:ascii="Calibri" w:eastAsia="Times New Roman" w:hAnsi="Calibri" w:cs="Calibri"/>
+              </w:rPr>
+              <w:t>TEAM NUMBER: 16</w:t>
+            </w:r>
+          </w:p>
+        </w:tc>
+        <w:tc>
+          <w:tcPr>
+            <w:tcW w:w="1049" w:type="dxa"/>
+            <w:tcBorders>
+              <w:top w:val="single" w:sz="8" w:space="0" w:color="auto"/>
+              <w:left w:val="nil"/>
+              <w:bottom w:val="nil"/>
+              <w:right w:val="single" w:sz="8" w:space="0" w:color="auto"/>
+            </w:tcBorders>
+            <w:shd w:val="clear" w:color="auto" w:fill="auto"/>
+            <w:noWrap/>
+            <w:vAlign w:val="center"/>
+            <w:hideMark/>
+          </w:tcPr>
+          <w:p>
+            <w:pPr>
+              <w:spacing w:after="0" w:line="240" w:lineRule="auto"/>
+              <w:jc w:val="center"/>
+              <w:rPr>
+                <w:rFonts w:ascii="Calibri" w:eastAsia="Times New Roman" w:hAnsi="Calibri" w:cs="Calibri"/>
+              </w:rPr>
+            </w:pPr>
+            <w:r>
+              <w:rPr>
+                <w:rFonts w:ascii="Calibri" w:eastAsia="Times New Roman" w:hAnsi="Calibri" w:cs="Calibri"/>
+              </w:rPr>
+              <w:t>Order #: 1</w:t>
+            </w:r>
+          </w:p>
+        </w:tc>
+      </w:tr>
+      <w:tr>
+        <w:trPr>
+          <w:trHeight w:val="821"/>
+        </w:trPr>
+        <w:tc>
+          <w:tcPr>
+            <w:tcW w:w="2384" w:type="dxa"/>
+            <w:tcBorders>
+              <w:top w:val="nil"/>
+              <w:left w:val="single" w:sz="8" w:space="0" w:color="auto"/>
+              <w:bottom w:val="single" w:sz="8" w:space="0" w:color="auto"/>
+              <w:right w:val="single" w:sz="8" w:space="0" w:color="auto"/>
+            </w:tcBorders>
+            <w:shd w:val="clear" w:color="auto" w:fill="auto"/>
+            <w:noWrap/>
+            <w:vAlign w:val="center"/>
+            <w:hideMark/>
+          </w:tcPr>
+          <w:p>
+            <w:pPr>
+              <w:spacing w:after="0" w:line="240" w:lineRule="auto"/>
+              <w:jc w:val="center"/>
+              <w:rPr>
+                <w:rFonts w:ascii="Calibri" w:eastAsia="Times New Roman" w:hAnsi="Calibri" w:cs="Calibri"/>
+                <w:b/>
+                <w:bCs/>
+              </w:rPr>
+            </w:pPr>
+            <w:r>
+              <w:rPr>
+                <w:rFonts w:ascii="Calibri" w:eastAsia="Times New Roman" w:hAnsi="Calibri" w:cs="Calibri"/>
+                <w:b/>
+                <w:bCs/>
+              </w:rPr>
+              <w:t>PART NAME</w:t>
+            </w:r>
+          </w:p>
+        </w:tc>
+        <w:tc>
+          <w:tcPr>
+            <w:tcW w:w="2129" w:type="dxa"/>
+            <w:tcBorders>
+              <w:top w:val="nil"/>
+              <w:left w:val="nil"/>
+              <w:bottom w:val="single" w:sz="8" w:space="0" w:color="auto"/>
+              <w:right w:val="single" w:sz="8" w:space="0" w:color="auto"/>
+            </w:tcBorders>
+            <w:shd w:val="clear" w:color="auto" w:fill="auto"/>
+            <w:noWrap/>
+            <w:vAlign w:val="center"/>
+            <w:hideMark/>
+          </w:tcPr>
+          <w:p>
+            <w:pPr>
+              <w:spacing w:after="0" w:line="240" w:lineRule="auto"/>
+              <w:jc w:val="center"/>
+              <w:rPr>
+                <w:rFonts w:ascii="Calibri" w:eastAsia="Times New Roman" w:hAnsi="Calibri" w:cs="Calibri"/>
+                <w:b/>
+                <w:bCs/>
+              </w:rPr>
+            </w:pPr>
+            <w:r>
+              <w:rPr>
+                <w:rFonts w:ascii="Calibri" w:eastAsia="Times New Roman" w:hAnsi="Calibri" w:cs="Calibri"/>
+                <w:b/>
+                <w:bCs/>
+              </w:rPr>
+              <w:t>Distributor Part No</w:t>
+            </w:r>
+          </w:p>
+        </w:tc>
+        <w:tc>
+          <w:tcPr>
+            <w:tcW w:w="1394" w:type="dxa"/>
+            <w:tcBorders>
+              <w:top w:val="nil"/>
+              <w:left w:val="nil"/>
+              <w:bottom w:val="single" w:sz="8" w:space="0" w:color="auto"/>
+              <w:right w:val="single" w:sz="8" w:space="0" w:color="auto"/>
+            </w:tcBorders>
+            <w:shd w:val="clear" w:color="auto" w:fill="auto"/>
+            <w:vAlign w:val="center"/>
+            <w:hideMark/>
+          </w:tcPr>
+          <w:p>
+            <w:pPr>
+              <w:spacing w:after="0" w:line="240" w:lineRule="auto"/>
+              <w:jc w:val="center"/>
+              <w:rPr>
+                <w:rFonts w:ascii="Calibri" w:eastAsia="Times New Roman" w:hAnsi="Calibri" w:cs="Calibri"/>
+                <w:b/>
+                <w:bCs/>
+              </w:rPr>
+            </w:pPr>
+            <w:r>
+              <w:rPr>
+                <w:rFonts w:ascii="Calibri" w:eastAsia="Times New Roman" w:hAnsi="Calibri" w:cs="Calibri"/>
+                <w:b/>
+                <w:bCs/>
+              </w:rPr>
+              <w:t>ECE 398 DipTrace Part</w:t>
+            </w:r>
+          </w:p>
+        </w:tc>
+        <w:tc>
+          <w:tcPr>
+            <w:tcW w:w="929" w:type="dxa"/>
+            <w:tcBorders>
+              <w:top w:val="nil"/>
+              <w:left w:val="nil"/>
+              <w:bottom w:val="single" w:sz="8" w:space="0" w:color="auto"/>
+              <w:right w:val="nil"/>
+            </w:tcBorders>
+            <w:shd w:val="clear" w:color="auto" w:fill="auto"/>
+            <w:vAlign w:val="center"/>
+            <w:hideMark/>
+          </w:tcPr>
+          <w:p>
+            <w:pPr>
+              <w:spacing w:after="0" w:line="240" w:lineRule="auto"/>
+              <w:jc w:val="center"/>
+              <w:rPr>
+                <w:rFonts w:ascii="Calibri" w:eastAsia="Times New Roman" w:hAnsi="Calibri" w:cs="Calibri"/>
+                <w:b/>
+                <w:bCs/>
+                <w:sz w:val="20"/>
+                <w:szCs w:val="20"/>
+              </w:rPr>
+            </w:pPr>
+            <w:r>
+              <w:rPr>
+                <w:rFonts w:ascii="Calibri" w:eastAsia="Times New Roman" w:hAnsi="Calibri" w:cs="Calibri"/>
+                <w:b/>
+                <w:bCs/>
+                <w:sz w:val="20"/>
+                <w:szCs w:val="20"/>
+              </w:rPr>
+              <w:t>RIGIDWARE SKU</w:t>
+            </w:r>
+          </w:p>
+        </w:tc>
+        <w:tc>
+          <w:tcPr>
+            <w:tcW w:w="1544" w:type="dxa"/>
+            <w:tcBorders>
+              <w:top w:val="nil"/>
+              <w:left w:val="single" w:sz="8" w:space="0" w:color="auto"/>
+              <w:bottom w:val="single" w:sz="8" w:space="0" w:color="auto"/>
+              <w:right w:val="nil"/>
+            </w:tcBorders>
+            <w:shd w:val="clear" w:color="auto" w:fill="auto"/>
+            <w:vAlign w:val="center"/>
+            <w:hideMark/>
+          </w:tcPr>
+          <w:p>
+            <w:pPr>
+              <w:spacing w:after="0" w:line="240" w:lineRule="auto"/>
+              <w:jc w:val="center"/>
+              <w:rPr>
+                <w:rFonts w:ascii="Calibri" w:eastAsia="Times New Roman" w:hAnsi="Calibri" w:cs="Calibri"/>
+                <w:b/>
+                <w:bCs/>
+              </w:rPr>
+            </w:pPr>
+            <w:r>
+              <w:rPr>
+                <w:rFonts w:ascii="Calibri" w:eastAsia="Times New Roman" w:hAnsi="Calibri" w:cs="Calibri"/>
+                <w:b/>
+                <w:bCs/>
+              </w:rPr>
+              <w:t xml:space="preserve">RIGIDWARE </w:t>
+            </w:r>
+            <w:r>
+              <w:rPr>
+                <w:rFonts w:ascii="Calibri" w:eastAsia="Times New Roman" w:hAnsi="Calibri" w:cs="Calibri"/>
+                <w:b/>
+                <w:bCs/>
+              </w:rPr>
+              <w:t>PRICE (without TAX)</w:t>
+            </w:r>
+          </w:p>
+        </w:tc>
+        <w:tc>
+          <w:tcPr>
+            <w:tcW w:w="1049" w:type="dxa"/>
+            <w:tcBorders>
+              <w:top w:val="single" w:sz="8" w:space="0" w:color="auto"/>
+              <w:left w:val="single" w:sz="8" w:space="0" w:color="auto"/>
+              <w:bottom w:val="single" w:sz="8" w:space="0" w:color="auto"/>
+              <w:right w:val="single" w:sz="8" w:space="0" w:color="auto"/>
+            </w:tcBorders>
+            <w:shd w:val="clear" w:color="auto" w:fill="auto"/>
+            <w:noWrap/>
+            <w:vAlign w:val="center"/>
+            <w:hideMark/>
+          </w:tcPr>
+          <w:p>
+            <w:pPr>
+              <w:spacing w:after="0" w:line="240" w:lineRule="auto"/>
+              <w:jc w:val="center"/>
+              <w:rPr>
+                <w:rFonts w:ascii="Calibri" w:eastAsia="Times New Roman" w:hAnsi="Calibri" w:cs="Calibri"/>
+                <w:b/>
+                <w:bCs/>
+              </w:rPr>
+            </w:pPr>
+            <w:r>
+              <w:rPr>
+                <w:rFonts w:ascii="Calibri" w:eastAsia="Times New Roman" w:hAnsi="Calibri" w:cs="Calibri"/>
+                <w:b/>
+                <w:bCs/>
+              </w:rPr>
+              <w:t>QUANTITY</w:t>
+            </w:r>
+          </w:p>
+        </w:tc>
+      </w:tr>
+      <w:tr>
+        <w:trPr>
+          <w:trHeight w:val="940"/>
+        </w:trPr>
+        <w:tc>
+          <w:tcPr>
+            <w:tcW w:w="2384" w:type="dxa"/>
+            <w:tcBorders>
+              <w:top w:val="single" w:sz="4" w:space="0" w:color="auto"/>
+              <w:left w:val="single" w:sz="8" w:space="0" w:color="auto"/>
+              <w:bottom w:val="single" w:sz="4" w:space="0" w:color="auto"/>
+              <w:right w:val="single" w:sz="4" w:space="0" w:color="auto"/>
+            </w:tcBorders>
+            <w:shd w:val="clear" w:color="000000" w:fill="FFFFFF"/>
+            <w:vAlign w:val="center"/>
+            <w:hideMark/>
+          </w:tcPr>
+          <w:p>
+            <w:pPr>
+              <w:spacing w:after="0" w:line="240" w:lineRule="auto"/>
+              <w:jc w:val="left"/>
+              <w:rPr>
+                <w:rFonts w:ascii="Calibri" w:eastAsia="Times New Roman" w:hAnsi="Calibri" w:cs="Calibri"/>
+              </w:rPr>
+            </w:pPr>
+            <w:r>
+              <w:rPr>
+                <w:rFonts w:ascii="Calibri" w:eastAsia="Times New Roman" w:hAnsi="Calibri" w:cs="Calibri"/>
+              </w:rPr>
+              <w:t>MODULE - Stepper Motor Driver</w:t>
+            </w:r>
+          </w:p>
+        </w:tc>
+        <w:tc>
+          <w:tcPr>
+            <w:tcW w:w="2129" w:type="dxa"/>
+            <w:tcBorders>
+              <w:top w:val="single" w:sz="4" w:space="0" w:color="auto"/>
+              <w:left w:val="nil"/>
+              <w:bottom w:val="single" w:sz="4" w:space="0" w:color="auto"/>
+              <w:right w:val="single" w:sz="4" w:space="0" w:color="auto"/>
+            </w:tcBorders>
+            <w:shd w:val="clear" w:color="000000" w:fill="FFFFFF"/>
+            <w:vAlign w:val="center"/>
+            <w:hideMark/>
+          </w:tcPr>
+          <w:p>
+            <w:pPr>
+              <w:spacing w:after="0" w:line="240" w:lineRule="auto"/>
+              <w:jc w:val="left"/>
+              <w:rPr>
+                <w:rFonts w:ascii="Calibri" w:eastAsia="Times New Roman" w:hAnsi="Calibri" w:cs="Calibri"/>
+              </w:rPr>
+            </w:pPr>
+            <w:r>
+              <w:rPr>
+                <w:rFonts w:ascii="Calibri" w:eastAsia="Times New Roman" w:hAnsi="Calibri" w:cs="Calibri"/>
+              </w:rPr>
+              <w:t>Amazon Distributed</w:t>
+            </w:r>
+            <w:r>
+              <w:rPr>
+                <w:rFonts w:ascii="Calibri" w:eastAsia="Times New Roman" w:hAnsi="Calibri" w:cs="Calibri"/>
+              </w:rPr>
+              <w:br/>
+              <w:t>Longmire ULN2003</w:t>
+            </w:r>
+            <w:r>
+              <w:rPr>
+                <w:rFonts w:ascii="Calibri" w:eastAsia="Times New Roman" w:hAnsi="Calibri" w:cs="Calibri"/>
+              </w:rPr>
+              <w:br/>
+              <w:t>Stepper Driver Board</w:t>
+            </w:r>
+          </w:p>
+        </w:tc>
+        <w:tc>
+          <w:tcPr>
+            <w:tcW w:w="1394" w:type="dxa"/>
+            <w:tcBorders>
+              <w:top w:val="single" w:sz="4" w:space="0" w:color="auto"/>
+              <w:left w:val="nil"/>
+              <w:bottom w:val="single" w:sz="4" w:space="0" w:color="auto"/>
+              <w:right w:val="nil"/>
+            </w:tcBorders>
+            <w:shd w:val="clear" w:color="000000" w:fill="FFFFFF"/>
+            <w:vAlign w:val="center"/>
+            <w:hideMark/>
+          </w:tcPr>
+          <w:p>
+            <w:pPr>
+              <w:spacing w:after="0" w:line="240" w:lineRule="auto"/>
+              <w:jc w:val="center"/>
+              <w:rPr>
+                <w:rFonts w:ascii="Calibri" w:eastAsia="Times New Roman" w:hAnsi="Calibri" w:cs="Calibri"/>
+              </w:rPr>
+            </w:pPr>
+            <w:r>
+              <w:rPr>
+                <w:rFonts w:ascii="Calibri" w:eastAsia="Times New Roman" w:hAnsi="Calibri" w:cs="Calibri"/>
+              </w:rPr>
+              <w:t> </w:t>
+            </w:r>
+          </w:p>
+        </w:tc>
+        <w:tc>
+          <w:tcPr>
+            <w:tcW w:w="929" w:type="dxa"/>
+            <w:tcBorders>
+              <w:top w:val="single" w:sz="4" w:space="0" w:color="auto"/>
+              <w:left w:val="single" w:sz="4" w:space="0" w:color="auto"/>
+              <w:bottom w:val="single" w:sz="4" w:space="0" w:color="auto"/>
+              <w:right w:val="single" w:sz="4" w:space="0" w:color="auto"/>
+            </w:tcBorders>
+            <w:shd w:val="clear" w:color="000000" w:fill="FFFFFF"/>
+            <w:vAlign w:val="center"/>
+            <w:hideMark/>
+          </w:tcPr>
+          <w:p>
+            <w:pPr>
+              <w:spacing w:after="0" w:line="240" w:lineRule="auto"/>
+              <w:jc w:val="center"/>
+              <w:rPr>
+                <w:rFonts w:ascii="Calibri" w:eastAsia="Times New Roman" w:hAnsi="Calibri" w:cs="Calibri"/>
+              </w:rPr>
+            </w:pPr>
+            <w:r>
+              <w:rPr>
+                <w:rFonts w:ascii="Calibri" w:eastAsia="Times New Roman" w:hAnsi="Calibri" w:cs="Calibri"/>
+              </w:rPr>
+              <w:t>4916796</w:t>
+            </w:r>
+          </w:p>
+        </w:tc>
+        <w:tc>
+          <w:tcPr>
+            <w:tcW w:w="1544" w:type="dxa"/>
+            <w:tcBorders>
+              <w:top w:val="single" w:sz="4" w:space="0" w:color="auto"/>
+              <w:left w:val="nil"/>
+              <w:bottom w:val="single" w:sz="4" w:space="0" w:color="auto"/>
+              <w:right w:val="nil"/>
+            </w:tcBorders>
+            <w:shd w:val="clear" w:color="000000" w:fill="FFFFFF"/>
+            <w:noWrap/>
+            <w:vAlign w:val="center"/>
+            <w:hideMark/>
+          </w:tcPr>
+          <w:p>
+            <w:pPr>
+              <w:spacing w:after="0" w:line="240" w:lineRule="auto"/>
+              <w:jc w:val="center"/>
+              <w:rPr>
+                <w:rFonts w:ascii="Calibri" w:eastAsia="Times New Roman" w:hAnsi="Calibri" w:cs="Calibri"/>
+              </w:rPr>
+            </w:pPr>
+            <w:r>
+              <w:rPr>
+                <w:rFonts w:ascii="Calibri" w:eastAsia="Times New Roman" w:hAnsi="Calibri" w:cs="Calibri"/>
+              </w:rPr>
+              <w:t>$2.30</w:t>
+            </w:r>
+          </w:p>
+        </w:tc>
+        <w:tc>
+          <w:tcPr>
+            <w:tcW w:w="1049" w:type="dxa"/>
+            <w:tcBorders>
+              <w:top w:val="single" w:sz="4" w:space="0" w:color="auto"/>
+              <w:left w:val="single" w:sz="8" w:space="0" w:color="auto"/>
+              <w:bottom w:val="single" w:sz="4" w:space="0" w:color="auto"/>
+              <w:right w:val="single" w:sz="8" w:space="0" w:color="auto"/>
+            </w:tcBorders>
+            <w:shd w:val="clear" w:color="000000" w:fill="FFFFFF"/>
+            <w:noWrap/>
+            <w:vAlign w:val="center"/>
+            <w:hideMark/>
+          </w:tcPr>
+          <w:p>
+            <w:pPr>
+              <w:spacing w:after="0" w:line="240" w:lineRule="auto"/>
+              <w:jc w:val="center"/>
+              <w:rPr>
+                <w:rFonts w:ascii="Calibri" w:eastAsia="Times New Roman" w:hAnsi="Calibri" w:cs="Calibri"/>
+              </w:rPr>
+            </w:pPr>
+            <w:r>
+              <w:rPr>
+                <w:rFonts w:ascii="Calibri" w:eastAsia="Times New Roman" w:hAnsi="Calibri" w:cs="Calibri"/>
+                <w:strike/>
+              </w:rPr>
+              <w:t>2</w:t>
+            </w:r>
+            <w:r>
+              <w:rPr>
+                <w:rFonts w:ascii="Calibri" w:eastAsia="Times New Roman" w:hAnsi="Calibri" w:cs="Calibri"/>
+              </w:rPr>
+              <w:t xml:space="preserve"> 1 (Due to limited quantity)</w:t>
+            </w:r>
+          </w:p>
+        </w:tc>
+      </w:tr>
+      <w:tr>
+        <w:trPr>
+          <w:trHeight w:val="686"/>
+        </w:trPr>
+        <w:tc>
+          <w:tcPr>
+            <w:tcW w:w="2384" w:type="dxa"/>
+            <w:tcBorders>
+              <w:top w:val="nil"/>
+              <w:left w:val="single" w:sz="8" w:space="0" w:color="auto"/>
+              <w:bottom w:val="single" w:sz="4" w:space="0" w:color="auto"/>
+              <w:right w:val="single" w:sz="4" w:space="0" w:color="auto"/>
+            </w:tcBorders>
+            <w:shd w:val="clear" w:color="000000" w:fill="FFFFFF"/>
+            <w:noWrap/>
+            <w:vAlign w:val="center"/>
+            <w:hideMark/>
+          </w:tcPr>
+          <w:p>
+            <w:pPr>
+              <w:spacing w:after="0" w:line="240" w:lineRule="auto"/>
+              <w:jc w:val="left"/>
+              <w:rPr>
+                <w:rFonts w:ascii="Calibri" w:eastAsia="Times New Roman" w:hAnsi="Calibri" w:cs="Calibri"/>
+              </w:rPr>
+            </w:pPr>
+            <w:r>
+              <w:rPr>
+                <w:rFonts w:ascii="Calibri" w:eastAsia="Times New Roman" w:hAnsi="Calibri" w:cs="Calibri"/>
+              </w:rPr>
+              <w:t>MODULE - Keypad 4x4</w:t>
+            </w:r>
+          </w:p>
+        </w:tc>
+        <w:tc>
+          <w:tcPr>
+            <w:tcW w:w="2129" w:type="dxa"/>
+            <w:tcBorders>
+              <w:top w:val="nil"/>
+              <w:left w:val="nil"/>
+              <w:bottom w:val="single" w:sz="4" w:space="0" w:color="auto"/>
+              <w:right w:val="single" w:sz="4" w:space="0" w:color="auto"/>
+            </w:tcBorders>
+            <w:shd w:val="clear" w:color="000000" w:fill="FFFFFF"/>
+            <w:noWrap/>
+            <w:vAlign w:val="center"/>
+            <w:hideMark/>
+          </w:tcPr>
+          <w:p>
+            <w:pPr>
+              <w:spacing w:after="0" w:line="240" w:lineRule="auto"/>
+              <w:jc w:val="left"/>
+              <w:rPr>
+                <w:rFonts w:ascii="Calibri" w:eastAsia="Times New Roman" w:hAnsi="Calibri" w:cs="Calibri"/>
+              </w:rPr>
+            </w:pPr>
+            <w:r>
+              <w:rPr>
+                <w:rFonts w:ascii="Calibri" w:eastAsia="Times New Roman" w:hAnsi="Calibri" w:cs="Calibri"/>
+              </w:rPr>
+              <w:t>Sparkfun COM-14662</w:t>
+            </w:r>
+          </w:p>
+        </w:tc>
+        <w:tc>
+          <w:tcPr>
+            <w:tcW w:w="1394" w:type="dxa"/>
+            <w:tcBorders>
+              <w:top w:val="nil"/>
+              <w:left w:val="nil"/>
+              <w:bottom w:val="single" w:sz="4" w:space="0" w:color="auto"/>
+              <w:right w:val="nil"/>
+            </w:tcBorders>
+            <w:shd w:val="clear" w:color="000000" w:fill="FFFFFF"/>
+            <w:vAlign w:val="center"/>
+            <w:hideMark/>
+          </w:tcPr>
+          <w:p>
+            <w:pPr>
+              <w:spacing w:after="0" w:line="240" w:lineRule="auto"/>
+              <w:jc w:val="center"/>
+              <w:rPr>
+                <w:rFonts w:ascii="Calibri" w:eastAsia="Times New Roman" w:hAnsi="Calibri" w:cs="Calibri"/>
+              </w:rPr>
+            </w:pPr>
+            <w:r>
+              <w:rPr>
+                <w:rFonts w:ascii="Calibri" w:eastAsia="Times New Roman" w:hAnsi="Calibri" w:cs="Calibri"/>
+              </w:rPr>
+              <w:t> </w:t>
+            </w:r>
+          </w:p>
+        </w:tc>
+        <w:tc>
+          <w:tcPr>
+            <w:tcW w:w="929" w:type="dxa"/>
+            <w:tcBorders>
+              <w:top w:val="nil"/>
+              <w:left w:val="single" w:sz="4" w:space="0" w:color="auto"/>
+              <w:bottom w:val="single" w:sz="4" w:space="0" w:color="auto"/>
+              <w:right w:val="single" w:sz="4" w:space="0" w:color="auto"/>
+            </w:tcBorders>
+            <w:shd w:val="clear" w:color="000000" w:fill="FFFFFF"/>
+            <w:vAlign w:val="center"/>
+            <w:hideMark/>
+          </w:tcPr>
+          <w:p>
+            <w:pPr>
+              <w:spacing w:after="0" w:line="240" w:lineRule="auto"/>
+              <w:jc w:val="center"/>
+              <w:rPr>
+                <w:rFonts w:ascii="Calibri" w:eastAsia="Times New Roman" w:hAnsi="Calibri" w:cs="Calibri"/>
+              </w:rPr>
+            </w:pPr>
+            <w:r>
+              <w:rPr>
+                <w:rFonts w:ascii="Calibri" w:eastAsia="Times New Roman" w:hAnsi="Calibri" w:cs="Calibri"/>
+              </w:rPr>
+              <w:t>4915977</w:t>
+            </w:r>
+          </w:p>
+        </w:tc>
+        <w:tc>
+          <w:tcPr>
+            <w:tcW w:w="1544" w:type="dxa"/>
+            <w:tcBorders>
+              <w:top w:val="nil"/>
+              <w:left w:val="nil"/>
+              <w:bottom w:val="single" w:sz="4" w:space="0" w:color="auto"/>
+              <w:right w:val="nil"/>
+            </w:tcBorders>
+            <w:shd w:val="clear" w:color="000000" w:fill="FFFFFF"/>
+            <w:noWrap/>
+            <w:vAlign w:val="center"/>
+            <w:hideMark/>
+          </w:tcPr>
+          <w:p>
+            <w:pPr>
+              <w:spacing w:after="0" w:line="240" w:lineRule="auto"/>
+              <w:jc w:val="center"/>
+              <w:rPr>
+                <w:rFonts w:ascii="Calibri" w:eastAsia="Times New Roman" w:hAnsi="Calibri" w:cs="Calibri"/>
+              </w:rPr>
+            </w:pPr>
+            <w:r>
+              <w:rPr>
+                <w:rFonts w:ascii="Calibri" w:eastAsia="Times New Roman" w:hAnsi="Calibri" w:cs="Calibri"/>
+              </w:rPr>
+              <w:t>$6.00</w:t>
+            </w:r>
+          </w:p>
+        </w:tc>
+        <w:tc>
+          <w:tcPr>
+            <w:tcW w:w="1049" w:type="dxa"/>
+            <w:tcBorders>
+              <w:top w:val="nil"/>
+              <w:left w:val="single" w:sz="8" w:space="0" w:color="auto"/>
+              <w:bottom w:val="single" w:sz="4" w:space="0" w:color="auto"/>
+              <w:right w:val="single" w:sz="8" w:space="0" w:color="auto"/>
+            </w:tcBorders>
+            <w:shd w:val="clear" w:color="000000" w:fill="FFFFFF"/>
+            <w:noWrap/>
+            <w:vAlign w:val="center"/>
+            <w:hideMark/>
+          </w:tcPr>
+          <w:p>
+            <w:pPr>
+              <w:spacing w:after="0" w:line="240" w:lineRule="auto"/>
+              <w:jc w:val="center"/>
+              <w:rPr>
+                <w:rFonts w:ascii="Calibri" w:eastAsia="Times New Roman" w:hAnsi="Calibri" w:cs="Calibri"/>
+              </w:rPr>
+            </w:pPr>
+            <w:r>
+              <w:rPr>
+                <w:rFonts w:ascii="Calibri" w:eastAsia="Times New Roman" w:hAnsi="Calibri" w:cs="Calibri"/>
+              </w:rPr>
+              <w:t>1</w:t>
+            </w:r>
+          </w:p>
+        </w:tc>
+      </w:tr>
+      <w:tr>
+        <w:trPr>
+          <w:trHeight w:val="701"/>
+        </w:trPr>
+        <w:tc>
+          <w:tcPr>
+            <w:tcW w:w="2384" w:type="dxa"/>
+            <w:tcBorders>
+              <w:top w:val="nil"/>
+              <w:left w:val="single" w:sz="8" w:space="0" w:color="auto"/>
+              <w:bottom w:val="single" w:sz="4" w:space="0" w:color="auto"/>
+              <w:right w:val="single" w:sz="4" w:space="0" w:color="auto"/>
+            </w:tcBorders>
+            <w:shd w:val="clear" w:color="000000" w:fill="FFFFFF"/>
+            <w:vAlign w:val="center"/>
+            <w:hideMark/>
+          </w:tcPr>
+          <w:p>
+            <w:pPr>
+              <w:spacing w:after="0" w:line="240" w:lineRule="auto"/>
+              <w:jc w:val="left"/>
+              <w:rPr>
+                <w:rFonts w:ascii="Calibri" w:eastAsia="Times New Roman" w:hAnsi="Calibri" w:cs="Calibri"/>
+              </w:rPr>
+            </w:pPr>
+            <w:r>
+              <w:rPr>
+                <w:rFonts w:ascii="Calibri" w:eastAsia="Times New Roman" w:hAnsi="Calibri" w:cs="Calibri"/>
+              </w:rPr>
+              <w:t>MODULE - Stepper Motor 5V</w:t>
+            </w:r>
+          </w:p>
+        </w:tc>
+        <w:tc>
+          <w:tcPr>
+            <w:tcW w:w="2129" w:type="dxa"/>
+            <w:tcBorders>
+              <w:top w:val="nil"/>
+              <w:left w:val="nil"/>
+              <w:bottom w:val="single" w:sz="4" w:space="0" w:color="auto"/>
+              <w:right w:val="single" w:sz="4" w:space="0" w:color="auto"/>
+            </w:tcBorders>
+            <w:shd w:val="clear" w:color="000000" w:fill="FFFFFF"/>
+            <w:vAlign w:val="center"/>
+            <w:hideMark/>
+          </w:tcPr>
+          <w:p>
+            <w:pPr>
+              <w:spacing w:after="0" w:line="240" w:lineRule="auto"/>
+              <w:jc w:val="left"/>
+              <w:rPr>
+                <w:rFonts w:ascii="Calibri" w:eastAsia="Times New Roman" w:hAnsi="Calibri" w:cs="Calibri"/>
+              </w:rPr>
+            </w:pPr>
+            <w:r>
+              <w:rPr>
+                <w:rFonts w:ascii="Calibri" w:eastAsia="Times New Roman" w:hAnsi="Calibri" w:cs="Calibri"/>
+              </w:rPr>
+              <w:t>Amazon Distributed Stepper Motor</w:t>
+            </w:r>
+          </w:p>
+        </w:tc>
+        <w:tc>
+          <w:tcPr>
+            <w:tcW w:w="1394" w:type="dxa"/>
+            <w:tcBorders>
+              <w:top w:val="nil"/>
+              <w:left w:val="nil"/>
+              <w:bottom w:val="single" w:sz="4" w:space="0" w:color="auto"/>
+              <w:right w:val="nil"/>
+            </w:tcBorders>
+            <w:shd w:val="clear" w:color="000000" w:fill="FFFFFF"/>
+            <w:vAlign w:val="center"/>
+            <w:hideMark/>
+          </w:tcPr>
+          <w:p>
+            <w:pPr>
+              <w:spacing w:after="0" w:line="240" w:lineRule="auto"/>
+              <w:jc w:val="center"/>
+              <w:rPr>
+                <w:rFonts w:ascii="Calibri" w:eastAsia="Times New Roman" w:hAnsi="Calibri" w:cs="Calibri"/>
+              </w:rPr>
+            </w:pPr>
+            <w:r>
+              <w:rPr>
+                <w:rFonts w:ascii="Calibri" w:eastAsia="Times New Roman" w:hAnsi="Calibri" w:cs="Calibri"/>
+              </w:rPr>
+              <w:t> </w:t>
+            </w:r>
+          </w:p>
+        </w:tc>
+        <w:tc>
+          <w:tcPr>
+            <w:tcW w:w="929" w:type="dxa"/>
+            <w:tcBorders>
+              <w:top w:val="nil"/>
+              <w:left w:val="single" w:sz="4" w:space="0" w:color="auto"/>
+              <w:bottom w:val="single" w:sz="4" w:space="0" w:color="auto"/>
+              <w:right w:val="single" w:sz="4" w:space="0" w:color="auto"/>
+            </w:tcBorders>
+            <w:shd w:val="clear" w:color="000000" w:fill="FFFFFF"/>
+            <w:vAlign w:val="center"/>
+            <w:hideMark/>
+          </w:tcPr>
+          <w:p>
+            <w:pPr>
+              <w:spacing w:after="0" w:line="240" w:lineRule="auto"/>
+              <w:jc w:val="center"/>
+              <w:rPr>
+                <w:rFonts w:ascii="Calibri" w:eastAsia="Times New Roman" w:hAnsi="Calibri" w:cs="Calibri"/>
+              </w:rPr>
+            </w:pPr>
+            <w:r>
+              <w:rPr>
+                <w:rFonts w:ascii="Calibri" w:eastAsia="Times New Roman" w:hAnsi="Calibri" w:cs="Calibri"/>
+              </w:rPr>
+              <w:t>4916741</w:t>
+            </w:r>
+          </w:p>
+        </w:tc>
+        <w:tc>
+          <w:tcPr>
+            <w:tcW w:w="1544" w:type="dxa"/>
+            <w:tcBorders>
+              <w:top w:val="nil"/>
+              <w:left w:val="nil"/>
+              <w:bottom w:val="single" w:sz="4" w:space="0" w:color="auto"/>
+              <w:right w:val="nil"/>
+            </w:tcBorders>
+            <w:shd w:val="clear" w:color="000000" w:fill="FFFFFF"/>
+            <w:noWrap/>
+            <w:vAlign w:val="center"/>
+            <w:hideMark/>
+          </w:tcPr>
+          <w:p>
+            <w:pPr>
+              <w:spacing w:after="0" w:line="240" w:lineRule="auto"/>
+              <w:jc w:val="center"/>
+              <w:rPr>
+                <w:rFonts w:ascii="Calibri" w:eastAsia="Times New Roman" w:hAnsi="Calibri" w:cs="Calibri"/>
+              </w:rPr>
+            </w:pPr>
+            <w:r>
+              <w:rPr>
+                <w:rFonts w:ascii="Calibri" w:eastAsia="Times New Roman" w:hAnsi="Calibri" w:cs="Calibri"/>
+              </w:rPr>
+              <w:t>$2.30</w:t>
+            </w:r>
+          </w:p>
+        </w:tc>
+        <w:tc>
+          <w:tcPr>
+            <w:tcW w:w="1049" w:type="dxa"/>
+            <w:tcBorders>
+              <w:top w:val="nil"/>
+              <w:left w:val="single" w:sz="8" w:space="0" w:color="auto"/>
+              <w:bottom w:val="single" w:sz="4" w:space="0" w:color="auto"/>
+              <w:right w:val="single" w:sz="8" w:space="0" w:color="auto"/>
+            </w:tcBorders>
+            <w:shd w:val="clear" w:color="000000" w:fill="FFFFFF"/>
+            <w:noWrap/>
+            <w:vAlign w:val="center"/>
+            <w:hideMark/>
+          </w:tcPr>
+          <w:p>
+            <w:pPr>
+              <w:spacing w:after="0" w:line="240" w:lineRule="auto"/>
+              <w:jc w:val="center"/>
+              <w:rPr>
+                <w:rFonts w:ascii="Calibri" w:eastAsia="Times New Roman" w:hAnsi="Calibri" w:cs="Calibri"/>
+              </w:rPr>
+            </w:pPr>
+            <w:r>
+              <w:rPr>
+                <w:rFonts w:ascii="Calibri" w:eastAsia="Times New Roman" w:hAnsi="Calibri" w:cs="Calibri"/>
+                <w:strike/>
+              </w:rPr>
+              <w:t>2</w:t>
+            </w:r>
+            <w:r>
+              <w:rPr>
+                <w:rFonts w:ascii="Calibri" w:eastAsia="Times New Roman" w:hAnsi="Calibri" w:cs="Calibri"/>
+              </w:rPr>
+              <w:t xml:space="preserve"> 1 (Due to limited quantity)</w:t>
+            </w:r>
+          </w:p>
+        </w:tc>
+      </w:tr>
+      <w:tr>
+        <w:trPr>
+          <w:trHeight w:val="970"/>
+        </w:trPr>
+        <w:tc>
+          <w:tcPr>
+            <w:tcW w:w="2384" w:type="dxa"/>
+            <w:tcBorders>
+              <w:top w:val="nil"/>
+              <w:left w:val="single" w:sz="8" w:space="0" w:color="auto"/>
+              <w:bottom w:val="single" w:sz="4" w:space="0" w:color="auto"/>
+              <w:right w:val="single" w:sz="4" w:space="0" w:color="auto"/>
+            </w:tcBorders>
+            <w:shd w:val="clear" w:color="auto" w:fill="auto"/>
+            <w:vAlign w:val="center"/>
+            <w:hideMark/>
+          </w:tcPr>
+          <w:p>
+            <w:pPr>
+              <w:spacing w:after="0" w:line="240" w:lineRule="auto"/>
+              <w:jc w:val="left"/>
+              <w:rPr>
+                <w:rFonts w:ascii="Calibri" w:eastAsia="Times New Roman" w:hAnsi="Calibri" w:cs="Calibri"/>
+              </w:rPr>
+            </w:pPr>
+            <w:r>
+              <w:rPr>
+                <w:rFonts w:ascii="Calibri" w:eastAsia="Times New Roman" w:hAnsi="Calibri" w:cs="Calibri"/>
+              </w:rPr>
+              <w:t>COMPONENT - PB Switch SMT</w:t>
+            </w:r>
+          </w:p>
+        </w:tc>
+        <w:tc>
+          <w:tcPr>
+            <w:tcW w:w="2129" w:type="dxa"/>
+            <w:tcBorders>
+              <w:top w:val="nil"/>
+              <w:left w:val="nil"/>
+              <w:bottom w:val="single" w:sz="4" w:space="0" w:color="auto"/>
+              <w:right w:val="single" w:sz="4" w:space="0" w:color="auto"/>
+            </w:tcBorders>
+            <w:shd w:val="clear" w:color="auto" w:fill="auto"/>
+            <w:vAlign w:val="center"/>
+            <w:hideMark/>
+          </w:tcPr>
+          <w:p>
+            <w:pPr>
+              <w:spacing w:after="0" w:line="240" w:lineRule="auto"/>
+              <w:jc w:val="left"/>
+              <w:rPr>
+                <w:rFonts w:ascii="Calibri" w:eastAsia="Times New Roman" w:hAnsi="Calibri" w:cs="Calibri"/>
+              </w:rPr>
+            </w:pPr>
+            <w:r>
+              <w:rPr>
+                <w:rFonts w:ascii="Calibri" w:eastAsia="Times New Roman" w:hAnsi="Calibri" w:cs="Calibri"/>
+              </w:rPr>
+              <w:t>Digikey</w:t>
+            </w:r>
+            <w:r>
+              <w:rPr>
+                <w:rFonts w:ascii="Calibri" w:eastAsia="Times New Roman" w:hAnsi="Calibri" w:cs="Calibri"/>
+              </w:rPr>
+              <w:br/>
+              <w:t>CKN9112DKR-ND</w:t>
+            </w:r>
+          </w:p>
+        </w:tc>
+        <w:tc>
+          <w:tcPr>
+            <w:tcW w:w="1394" w:type="dxa"/>
+            <w:tcBorders>
+              <w:top w:val="nil"/>
+              <w:left w:val="nil"/>
+              <w:bottom w:val="single" w:sz="4" w:space="0" w:color="auto"/>
+              <w:right w:val="nil"/>
+            </w:tcBorders>
+            <w:shd w:val="clear" w:color="auto" w:fill="auto"/>
+            <w:vAlign w:val="center"/>
+            <w:hideMark/>
+          </w:tcPr>
+          <w:p>
+            <w:pPr>
+              <w:spacing w:after="0" w:line="240" w:lineRule="auto"/>
+              <w:jc w:val="center"/>
+              <w:rPr>
+                <w:rFonts w:ascii="Calibri" w:eastAsia="Times New Roman" w:hAnsi="Calibri" w:cs="Calibri"/>
+              </w:rPr>
+            </w:pPr>
+            <w:r>
+              <w:rPr>
+                <w:rFonts w:ascii="Calibri" w:eastAsia="Times New Roman" w:hAnsi="Calibri" w:cs="Calibri"/>
+              </w:rPr>
+              <w:t>UPARTPBSW</w:t>
+            </w:r>
+          </w:p>
+        </w:tc>
+        <w:tc>
+          <w:tcPr>
+            <w:tcW w:w="929" w:type="dxa"/>
+            <w:tcBorders>
+              <w:top w:val="nil"/>
+              <w:left w:val="single" w:sz="4" w:space="0" w:color="auto"/>
+              <w:bottom w:val="single" w:sz="4" w:space="0" w:color="auto"/>
+              <w:right w:val="single" w:sz="4" w:space="0" w:color="auto"/>
+            </w:tcBorders>
+            <w:shd w:val="clear" w:color="auto" w:fill="auto"/>
+            <w:vAlign w:val="center"/>
+            <w:hideMark/>
+          </w:tcPr>
+          <w:p>
+            <w:pPr>
+              <w:spacing w:after="0" w:line="240" w:lineRule="auto"/>
+              <w:jc w:val="center"/>
+              <w:rPr>
+                <w:rFonts w:ascii="Calibri" w:eastAsia="Times New Roman" w:hAnsi="Calibri" w:cs="Calibri"/>
+              </w:rPr>
+            </w:pPr>
+            <w:r>
+              <w:rPr>
+                <w:rFonts w:ascii="Calibri" w:eastAsia="Times New Roman" w:hAnsi="Calibri" w:cs="Calibri"/>
+              </w:rPr>
+              <w:t>4924001</w:t>
+            </w:r>
+          </w:p>
+        </w:tc>
+        <w:tc>
+          <w:tcPr>
+            <w:tcW w:w="1544" w:type="dxa"/>
+            <w:tcBorders>
+              <w:top w:val="nil"/>
+              <w:left w:val="nil"/>
+              <w:bottom w:val="single" w:sz="4" w:space="0" w:color="auto"/>
+              <w:right w:val="nil"/>
+            </w:tcBorders>
+            <w:shd w:val="clear" w:color="auto" w:fill="auto"/>
+            <w:noWrap/>
+            <w:vAlign w:val="center"/>
+            <w:hideMark/>
+          </w:tcPr>
+          <w:p>
+            <w:pPr>
+              <w:spacing w:after="0" w:line="240" w:lineRule="auto"/>
+              <w:jc w:val="center"/>
+              <w:rPr>
+                <w:rFonts w:ascii="Calibri" w:eastAsia="Times New Roman" w:hAnsi="Calibri" w:cs="Calibri"/>
+              </w:rPr>
+            </w:pPr>
+            <w:r>
+              <w:rPr>
+                <w:rFonts w:ascii="Calibri" w:eastAsia="Times New Roman" w:hAnsi="Calibri" w:cs="Calibri"/>
+              </w:rPr>
+              <w:t>$0.55</w:t>
+            </w:r>
+          </w:p>
+        </w:tc>
+        <w:tc>
+          <w:tcPr>
+            <w:tcW w:w="1049" w:type="dxa"/>
+            <w:tcBorders>
+              <w:top w:val="nil"/>
+              <w:left w:val="single" w:sz="8" w:space="0" w:color="auto"/>
+              <w:bottom w:val="single" w:sz="4" w:space="0" w:color="auto"/>
+              <w:right w:val="single" w:sz="8" w:space="0" w:color="auto"/>
+            </w:tcBorders>
+            <w:shd w:val="clear" w:color="auto" w:fill="auto"/>
+            <w:noWrap/>
+            <w:vAlign w:val="center"/>
+            <w:hideMark/>
+          </w:tcPr>
+          <w:p>
+            <w:pPr>
+              <w:spacing w:after="0" w:line="240" w:lineRule="auto"/>
+              <w:jc w:val="center"/>
+              <w:rPr>
+                <w:rFonts w:ascii="Calibri" w:eastAsia="Times New Roman" w:hAnsi="Calibri" w:cs="Calibri"/>
+              </w:rPr>
+            </w:pPr>
+            <w:r>
+              <w:rPr>
+                <w:rFonts w:ascii="Calibri" w:eastAsia="Times New Roman" w:hAnsi="Calibri" w:cs="Calibri"/>
+              </w:rPr>
+              <w:t>6</w:t>
+            </w:r>
+          </w:p>
+        </w:tc>
+      </w:tr>
+      <w:tr>
+        <w:trPr>
+          <w:trHeight w:val="577"/>
+        </w:trPr>
+        <w:tc>
+          <w:tcPr>
+            <w:tcW w:w="2384" w:type="dxa"/>
+            <w:tcBorders>
+              <w:top w:val="nil"/>
+              <w:left w:val="single" w:sz="8" w:space="0" w:color="auto"/>
+              <w:bottom w:val="single" w:sz="4" w:space="0" w:color="auto"/>
+              <w:right w:val="single" w:sz="4" w:space="0" w:color="auto"/>
+            </w:tcBorders>
+            <w:shd w:val="clear" w:color="000000" w:fill="FFFFFF"/>
+            <w:vAlign w:val="center"/>
+            <w:hideMark/>
+          </w:tcPr>
+          <w:p>
+            <w:pPr>
+              <w:spacing w:after="0" w:line="240" w:lineRule="auto"/>
+              <w:jc w:val="left"/>
+              <w:rPr>
+                <w:rFonts w:ascii="Calibri" w:eastAsia="Times New Roman" w:hAnsi="Calibri" w:cs="Calibri"/>
+              </w:rPr>
+            </w:pPr>
+            <w:r>
+              <w:rPr>
+                <w:rFonts w:ascii="Calibri" w:eastAsia="Times New Roman" w:hAnsi="Calibri" w:cs="Calibri"/>
+              </w:rPr>
+              <w:t xml:space="preserve">COMPONENT - RED LED - Diffused </w:t>
+            </w:r>
+            <w:r>
+              <w:rPr>
+                <w:rFonts w:ascii="Calibri" w:eastAsia="Times New Roman" w:hAnsi="Calibri" w:cs="Calibri"/>
+              </w:rPr>
+              <w:t>5mm)</w:t>
+            </w:r>
+          </w:p>
+        </w:tc>
+        <w:tc>
+          <w:tcPr>
+            <w:tcW w:w="2129" w:type="dxa"/>
+            <w:tcBorders>
+              <w:top w:val="nil"/>
+              <w:left w:val="nil"/>
+              <w:bottom w:val="single" w:sz="4" w:space="0" w:color="auto"/>
+              <w:right w:val="single" w:sz="4" w:space="0" w:color="auto"/>
+            </w:tcBorders>
+            <w:shd w:val="clear" w:color="000000" w:fill="FFFFFF"/>
+            <w:vAlign w:val="center"/>
+            <w:hideMark/>
+          </w:tcPr>
+          <w:p>
+            <w:pPr>
+              <w:spacing w:after="0" w:line="240" w:lineRule="auto"/>
+              <w:jc w:val="left"/>
+              <w:rPr>
+                <w:rFonts w:ascii="Calibri" w:eastAsia="Times New Roman" w:hAnsi="Calibri" w:cs="Calibri"/>
+              </w:rPr>
+            </w:pPr>
+            <w:r>
+              <w:rPr>
+                <w:rFonts w:ascii="Calibri" w:eastAsia="Times New Roman" w:hAnsi="Calibri" w:cs="Calibri"/>
+              </w:rPr>
+              <w:t>Digikey</w:t>
+            </w:r>
+            <w:r>
+              <w:rPr>
+                <w:rFonts w:ascii="Calibri" w:eastAsia="Times New Roman" w:hAnsi="Calibri" w:cs="Calibri"/>
+              </w:rPr>
+              <w:br/>
+              <w:t>1497-1031-ND</w:t>
+            </w:r>
+          </w:p>
+        </w:tc>
+        <w:tc>
+          <w:tcPr>
+            <w:tcW w:w="1394" w:type="dxa"/>
+            <w:tcBorders>
+              <w:top w:val="nil"/>
+              <w:left w:val="nil"/>
+              <w:bottom w:val="single" w:sz="4" w:space="0" w:color="auto"/>
+              <w:right w:val="nil"/>
+            </w:tcBorders>
+            <w:shd w:val="clear" w:color="000000" w:fill="FFFFFF"/>
+            <w:vAlign w:val="center"/>
+            <w:hideMark/>
+          </w:tcPr>
+          <w:p>
+            <w:pPr>
+              <w:spacing w:after="0" w:line="240" w:lineRule="auto"/>
+              <w:jc w:val="center"/>
+              <w:rPr>
+                <w:rFonts w:ascii="Calibri" w:eastAsia="Times New Roman" w:hAnsi="Calibri" w:cs="Calibri"/>
+              </w:rPr>
+            </w:pPr>
+            <w:r>
+              <w:rPr>
+                <w:rFonts w:ascii="Calibri" w:eastAsia="Times New Roman" w:hAnsi="Calibri" w:cs="Calibri"/>
+              </w:rPr>
+              <w:t>QPARTR5D34</w:t>
+            </w:r>
+          </w:p>
+        </w:tc>
+        <w:tc>
+          <w:tcPr>
+            <w:tcW w:w="929" w:type="dxa"/>
+            <w:tcBorders>
+              <w:top w:val="nil"/>
+              <w:left w:val="single" w:sz="4" w:space="0" w:color="auto"/>
+              <w:bottom w:val="single" w:sz="4" w:space="0" w:color="auto"/>
+              <w:right w:val="single" w:sz="4" w:space="0" w:color="auto"/>
+            </w:tcBorders>
+            <w:shd w:val="clear" w:color="000000" w:fill="FFFFFF"/>
+            <w:vAlign w:val="center"/>
+            <w:hideMark/>
+          </w:tcPr>
+          <w:p>
+            <w:pPr>
+              <w:spacing w:after="0" w:line="240" w:lineRule="auto"/>
+              <w:jc w:val="center"/>
+              <w:rPr>
+                <w:rFonts w:ascii="Calibri" w:eastAsia="Times New Roman" w:hAnsi="Calibri" w:cs="Calibri"/>
+              </w:rPr>
+            </w:pPr>
+            <w:r>
+              <w:rPr>
+                <w:rFonts w:ascii="Calibri" w:eastAsia="Times New Roman" w:hAnsi="Calibri" w:cs="Calibri"/>
+              </w:rPr>
+              <w:t>4916296</w:t>
+            </w:r>
+          </w:p>
+        </w:tc>
+        <w:tc>
+          <w:tcPr>
+            <w:tcW w:w="1544" w:type="dxa"/>
+            <w:tcBorders>
+              <w:top w:val="nil"/>
+              <w:left w:val="nil"/>
+              <w:bottom w:val="single" w:sz="4" w:space="0" w:color="auto"/>
+              <w:right w:val="nil"/>
+            </w:tcBorders>
+            <w:shd w:val="clear" w:color="000000" w:fill="FFFFFF"/>
+            <w:noWrap/>
+            <w:vAlign w:val="center"/>
+            <w:hideMark/>
+          </w:tcPr>
+          <w:p>
+            <w:pPr>
+              <w:spacing w:after="0" w:line="240" w:lineRule="auto"/>
+              <w:jc w:val="center"/>
+              <w:rPr>
+                <w:rFonts w:ascii="Calibri" w:eastAsia="Times New Roman" w:hAnsi="Calibri" w:cs="Calibri"/>
+              </w:rPr>
+            </w:pPr>
+            <w:r>
+              <w:rPr>
+                <w:rFonts w:ascii="Calibri" w:eastAsia="Times New Roman" w:hAnsi="Calibri" w:cs="Calibri"/>
+              </w:rPr>
+              <w:t>$0.40</w:t>
+            </w:r>
+          </w:p>
+        </w:tc>
+        <w:tc>
+          <w:tcPr>
+            <w:tcW w:w="1049" w:type="dxa"/>
+            <w:tcBorders>
+              <w:top w:val="nil"/>
+              <w:left w:val="single" w:sz="8" w:space="0" w:color="auto"/>
+              <w:bottom w:val="single" w:sz="4" w:space="0" w:color="auto"/>
+              <w:right w:val="single" w:sz="8" w:space="0" w:color="auto"/>
+            </w:tcBorders>
+            <w:shd w:val="clear" w:color="000000" w:fill="FFFFFF"/>
+            <w:noWrap/>
+            <w:vAlign w:val="center"/>
+            <w:hideMark/>
+          </w:tcPr>
+          <w:p>
+            <w:pPr>
+              <w:spacing w:after="0" w:line="240" w:lineRule="auto"/>
+              <w:jc w:val="center"/>
+              <w:rPr>
+                <w:rFonts w:ascii="Calibri" w:eastAsia="Times New Roman" w:hAnsi="Calibri" w:cs="Calibri"/>
+              </w:rPr>
+            </w:pPr>
+            <w:r>
+              <w:rPr>
+                <w:rFonts w:ascii="Calibri" w:eastAsia="Times New Roman" w:hAnsi="Calibri" w:cs="Calibri"/>
+              </w:rPr>
+              <w:t>4</w:t>
+            </w:r>
+          </w:p>
+        </w:tc>
+      </w:tr>
+      <w:tr>
+        <w:trPr>
+          <w:trHeight w:val="298"/>
+        </w:trPr>
+        <w:tc>
+          <w:tcPr>
+            <w:tcW w:w="2384" w:type="dxa"/>
+            <w:tcBorders>
+              <w:top w:val="single" w:sz="8" w:space="0" w:color="auto"/>
+              <w:left w:val="nil"/>
+              <w:bottom w:val="nil"/>
+              <w:right w:val="nil"/>
+            </w:tcBorders>
+            <w:shd w:val="clear" w:color="auto" w:fill="auto"/>
+            <w:noWrap/>
+            <w:vAlign w:val="bottom"/>
+            <w:hideMark/>
+          </w:tcPr>
+          <w:p>
+            <w:pPr>
+              <w:spacing w:after="0" w:line="240" w:lineRule="auto"/>
+              <w:jc w:val="left"/>
+              <w:rPr>
+                <w:rFonts w:ascii="Calibri" w:eastAsia="Times New Roman" w:hAnsi="Calibri" w:cs="Calibri"/>
+              </w:rPr>
+            </w:pPr>
+            <w:r>
+              <w:rPr>
+                <w:rFonts w:ascii="Calibri" w:eastAsia="Times New Roman" w:hAnsi="Calibri" w:cs="Calibri"/>
+              </w:rPr>
+              <w:t> </w:t>
+            </w:r>
+          </w:p>
+        </w:tc>
+        <w:tc>
+          <w:tcPr>
+            <w:tcW w:w="2129" w:type="dxa"/>
+            <w:tcBorders>
+              <w:top w:val="single" w:sz="8" w:space="0" w:color="auto"/>
+              <w:left w:val="nil"/>
+              <w:bottom w:val="nil"/>
+              <w:right w:val="nil"/>
+            </w:tcBorders>
+            <w:shd w:val="clear" w:color="auto" w:fill="auto"/>
+            <w:noWrap/>
+            <w:vAlign w:val="bottom"/>
+            <w:hideMark/>
+          </w:tcPr>
+          <w:p>
+            <w:pPr>
+              <w:spacing w:after="0" w:line="240" w:lineRule="auto"/>
+              <w:jc w:val="left"/>
+              <w:rPr>
+                <w:rFonts w:ascii="Calibri" w:eastAsia="Times New Roman" w:hAnsi="Calibri" w:cs="Calibri"/>
+              </w:rPr>
+            </w:pPr>
+            <w:r>
+              <w:rPr>
+                <w:rFonts w:ascii="Calibri" w:eastAsia="Times New Roman" w:hAnsi="Calibri" w:cs="Calibri"/>
+              </w:rPr>
+              <w:t> </w:t>
+            </w:r>
+          </w:p>
+        </w:tc>
+        <w:tc>
+          <w:tcPr>
+            <w:tcW w:w="1394" w:type="dxa"/>
+            <w:tcBorders>
+              <w:top w:val="single" w:sz="8" w:space="0" w:color="auto"/>
+              <w:left w:val="nil"/>
+              <w:bottom w:val="nil"/>
+              <w:right w:val="nil"/>
+            </w:tcBorders>
+            <w:shd w:val="clear" w:color="auto" w:fill="auto"/>
+            <w:vAlign w:val="center"/>
+            <w:hideMark/>
+          </w:tcPr>
+          <w:p>
+            <w:pPr>
+              <w:spacing w:after="0" w:line="240" w:lineRule="auto"/>
+              <w:jc w:val="center"/>
+              <w:rPr>
+                <w:rFonts w:ascii="Calibri" w:eastAsia="Times New Roman" w:hAnsi="Calibri" w:cs="Calibri"/>
+                <w:b/>
+                <w:bCs/>
+              </w:rPr>
+            </w:pPr>
+            <w:r>
+              <w:rPr>
+                <w:rFonts w:ascii="Calibri" w:eastAsia="Times New Roman" w:hAnsi="Calibri" w:cs="Calibri"/>
+                <w:b/>
+                <w:bCs/>
+              </w:rPr>
+              <w:t> </w:t>
+            </w:r>
+          </w:p>
+        </w:tc>
+        <w:tc>
+          <w:tcPr>
+            <w:tcW w:w="929" w:type="dxa"/>
+            <w:tcBorders>
+              <w:top w:val="nil"/>
+              <w:left w:val="nil"/>
+              <w:bottom w:val="nil"/>
+              <w:right w:val="nil"/>
+            </w:tcBorders>
+            <w:shd w:val="clear" w:color="auto" w:fill="auto"/>
+            <w:vAlign w:val="center"/>
+            <w:hideMark/>
+          </w:tcPr>
+          <w:p>
+            <w:pPr>
+              <w:spacing w:after="0" w:line="240" w:lineRule="auto"/>
+              <w:jc w:val="center"/>
+              <w:rPr>
+                <w:rFonts w:ascii="Calibri" w:eastAsia="Times New Roman" w:hAnsi="Calibri" w:cs="Calibri"/>
+                <w:b/>
+                <w:bCs/>
+              </w:rPr>
+            </w:pPr>
+          </w:p>
+        </w:tc>
+        <w:tc>
+          <w:tcPr>
+            <w:tcW w:w="1544" w:type="dxa"/>
+            <w:tcBorders>
+              <w:top w:val="single" w:sz="8" w:space="0" w:color="auto"/>
+              <w:left w:val="single" w:sz="8" w:space="0" w:color="auto"/>
+              <w:bottom w:val="single" w:sz="8" w:space="0" w:color="auto"/>
+              <w:right w:val="single" w:sz="8" w:space="0" w:color="auto"/>
+            </w:tcBorders>
+            <w:shd w:val="clear" w:color="auto" w:fill="auto"/>
+            <w:noWrap/>
+            <w:vAlign w:val="bottom"/>
+            <w:hideMark/>
+          </w:tcPr>
+          <w:p>
+            <w:pPr>
+              <w:spacing w:after="0" w:line="240" w:lineRule="auto"/>
+              <w:jc w:val="center"/>
+              <w:rPr>
+                <w:rFonts w:ascii="Calibri" w:eastAsia="Times New Roman" w:hAnsi="Calibri" w:cs="Calibri"/>
+                <w:b/>
+                <w:bCs/>
+              </w:rPr>
+            </w:pPr>
+            <w:r>
+              <w:rPr>
+                <w:rFonts w:ascii="Calibri" w:eastAsia="Times New Roman" w:hAnsi="Calibri" w:cs="Calibri"/>
+                <w:b/>
+                <w:bCs/>
+              </w:rPr>
+              <w:t>20.10</w:t>
+            </w:r>
+          </w:p>
+        </w:tc>
+        <w:tc>
+          <w:tcPr>
+            <w:tcW w:w="1049" w:type="dxa"/>
+            <w:tcBorders>
+              <w:top w:val="single" w:sz="8" w:space="0" w:color="auto"/>
+              <w:left w:val="nil"/>
+              <w:bottom w:val="nil"/>
+              <w:right w:val="nil"/>
+            </w:tcBorders>
+            <w:shd w:val="clear" w:color="auto" w:fill="auto"/>
+            <w:noWrap/>
+            <w:vAlign w:val="center"/>
+            <w:hideMark/>
+          </w:tcPr>
+          <w:p>
+            <w:pPr>
+              <w:spacing w:after="0" w:line="240" w:lineRule="auto"/>
+              <w:jc w:val="center"/>
+              <w:rPr>
+                <w:rFonts w:ascii="Calibri" w:eastAsia="Times New Roman" w:hAnsi="Calibri" w:cs="Calibri"/>
+              </w:rPr>
+            </w:pPr>
+            <w:r>
+              <w:rPr>
+                <w:rFonts w:ascii="Calibri" w:eastAsia="Times New Roman" w:hAnsi="Calibri" w:cs="Calibri"/>
+              </w:rPr>
+              <w:t> </w:t>
+            </w:r>
+          </w:p>
+        </w:tc>
+      </w:tr>
+    </w:tbl>
+    <w:p/>
     <w:sectPr>
       <w:headerReference w:type="default" r:id="rId11"/>
       <w:footerReference w:type="default" r:id="rId12"/>
@@ -5583,8 +6988,8 @@
     <w:rsid w:val="002C5857"/>
     <w:rsid w:val="005067A7"/>
     <w:rsid w:val="005A2A0C"/>
+    <w:rsid w:val="005A6C4E"/>
     <w:rsid w:val="005E0E75"/>
-    <w:rsid w:val="00A77FBA"/>
     <w:rsid w:val="00C03949"/>
   </w:rsids>
   <m:mathPr>
@@ -6365,7 +7770,7 @@
 </file>
 
 <file path=customXml/itemProps1.xml><?xml version="1.0" encoding="utf-8"?>
-<ds:datastoreItem xmlns:ds="http://schemas.openxmlformats.org/officeDocument/2006/customXml" ds:itemID="{9948522D-C82E-624C-B12A-483472453CC3}">
+<ds:datastoreItem xmlns:ds="http://schemas.openxmlformats.org/officeDocument/2006/customXml" ds:itemID="{22DEA32B-7AC6-924D-B594-3D057CC4CF8A}">
   <ds:schemaRefs>
     <ds:schemaRef ds:uri="http://schemas.openxmlformats.org/officeDocument/2006/bibliography"/>
   </ds:schemaRefs>

</xml_diff>